<commit_message>
manual updated to advise against double motion correction
</commit_message>
<xml_diff>
--- a/ogre_manual.docx
+++ b/ogre_manual.docx
@@ -426,7 +426,21 @@
           <w:rPr>
             <w:rStyle w:val="Hyperlink"/>
           </w:rPr>
-          <w:t xml:space="preserve"> to nifti files</w:t>
+          <w:t xml:space="preserve"> to </w:t>
+        </w:r>
+        <w:proofErr w:type="spellStart"/>
+        <w:r>
+          <w:rPr>
+            <w:rStyle w:val="Hyperlink"/>
+          </w:rPr>
+          <w:t>nifti</w:t>
+        </w:r>
+        <w:proofErr w:type="spellEnd"/>
+        <w:r>
+          <w:rPr>
+            <w:rStyle w:val="Hyperlink"/>
+          </w:rPr>
+          <w:t xml:space="preserve"> files</w:t>
         </w:r>
       </w:hyperlink>
       <w:r>
@@ -1086,7 +1100,21 @@
         <w:rPr>
           <w:bCs/>
         </w:rPr>
-        <w:t xml:space="preserve"> names to nifti file outputs, and also is used by the rest of OGRE to identify </w:t>
+        <w:t xml:space="preserve"> names to </w:t>
+      </w:r>
+      <w:proofErr w:type="spellStart"/>
+      <w:r>
+        <w:rPr>
+          <w:bCs/>
+        </w:rPr>
+        <w:t>nifti</w:t>
+      </w:r>
+      <w:proofErr w:type="spellEnd"/>
+      <w:r>
+        <w:rPr>
+          <w:bCs/>
+        </w:rPr>
+        <w:t xml:space="preserve"> file outputs, and also is used by the rest of OGRE to identify </w:t>
       </w:r>
       <w:r>
         <w:rPr>
@@ -2105,6 +2133,7 @@
       <w:r>
         <w:t>“</w:t>
       </w:r>
+      <w:proofErr w:type="gramStart"/>
       <w:r>
         <w:t>protocol.csv</w:t>
       </w:r>
@@ -2112,18 +2141,14 @@
         <w:t>“</w:t>
       </w:r>
       <w:r>
-        <w:t xml:space="preserve"> defines the data that was acquired in the </w:t>
-      </w:r>
-      <w:proofErr w:type="gramStart"/>
-      <w:r>
-        <w:t>scanner</w:t>
-      </w:r>
-      <w:r>
-        <w:t>, and</w:t>
+        <w:t xml:space="preserve"> defines</w:t>
       </w:r>
       <w:proofErr w:type="gramEnd"/>
       <w:r>
-        <w:t xml:space="preserve"> is only required if you intend to use </w:t>
+        <w:t xml:space="preserve"> the data that was acquired in the scanner</w:t>
+      </w:r>
+      <w:r>
+        <w:t xml:space="preserve">, and is only required if you intend to use </w:t>
       </w:r>
       <w:r>
         <w:rPr>
@@ -3583,6 +3608,49 @@
     <w:p>
       <w:r>
         <w:lastRenderedPageBreak/>
+        <w:t xml:space="preserve">Make sure you have motion correction turned off (Stats tab, "Don't Add Motion Parameters"), because it has already been handled within OGRE. However, we still recommend that you add motion outliers to model via </w:t>
+      </w:r>
+      <w:proofErr w:type="spellStart"/>
+      <w:r>
+        <w:t>fsl_motion_outliers</w:t>
+      </w:r>
+      <w:proofErr w:type="spellEnd"/>
+      <w:r>
+        <w:t xml:space="preserve"> and the option "additional confound EVs."</w:t>
+      </w:r>
+    </w:p>
+    <w:p>
+      <w:pPr>
+        <w:ind w:firstLine="720"/>
+      </w:pPr>
+      <w:r>
+        <w:t>Confirm in your first-level .</w:t>
+      </w:r>
+      <w:proofErr w:type="spellStart"/>
+      <w:r>
+        <w:t>fsf</w:t>
+      </w:r>
+      <w:proofErr w:type="spellEnd"/>
+      <w:r>
+        <w:t xml:space="preserve"> files: “</w:t>
+      </w:r>
+      <w:r>
+        <w:t xml:space="preserve">set </w:t>
+      </w:r>
+      <w:proofErr w:type="spellStart"/>
+      <w:r>
+        <w:t>fmri</w:t>
+      </w:r>
+      <w:proofErr w:type="spellEnd"/>
+      <w:r>
+        <w:t>(mc) 0</w:t>
+      </w:r>
+      <w:r>
+        <w:t>"</w:t>
+      </w:r>
+    </w:p>
+    <w:p>
+      <w:r>
         <w:t>You will also need to select the appropriate OGRE output as your input to first-level FEAT. The correct file is:</w:t>
       </w:r>
     </w:p>
@@ -3798,21 +3866,18 @@
       </w:r>
       <w:proofErr w:type="spellEnd"/>
       <w:r>
-        <w:t xml:space="preserve"> files as normal for your study design. Example first- and </w:t>
+        <w:t xml:space="preserve"> files as normal for your study design. Example first- and second-</w:t>
       </w:r>
       <w:proofErr w:type="gramStart"/>
       <w:r>
-        <w:t>second-level</w:t>
-      </w:r>
+        <w:t>level .</w:t>
+      </w:r>
+      <w:proofErr w:type="spellStart"/>
+      <w:r>
+        <w:t>fsf's</w:t>
+      </w:r>
+      <w:proofErr w:type="spellEnd"/>
       <w:proofErr w:type="gramEnd"/>
-      <w:r>
-        <w:t xml:space="preserve"> .</w:t>
-      </w:r>
-      <w:proofErr w:type="spellStart"/>
-      <w:r>
-        <w:t>fsf's</w:t>
-      </w:r>
-      <w:proofErr w:type="spellEnd"/>
       <w:r>
         <w:t xml:space="preserve"> are included in </w:t>
       </w:r>
@@ -3830,6 +3895,11 @@
     </w:p>
     <w:p>
       <w:r>
+        <w:t xml:space="preserve">Make </w:t>
+      </w:r>
+    </w:p>
+    <w:p>
+      <w:r>
         <w:t xml:space="preserve">This step does not need to be performed </w:t>
       </w:r>
       <w:r>
@@ -4053,7 +4123,15 @@
       </w:r>
       <w:proofErr w:type="spellEnd"/>
       <w:r>
-        <w:t xml:space="preserve"> to nifti conversion</w:t>
+        <w:t xml:space="preserve"> to </w:t>
+      </w:r>
+      <w:proofErr w:type="spellStart"/>
+      <w:r>
+        <w:t>nifti</w:t>
+      </w:r>
+      <w:proofErr w:type="spellEnd"/>
+      <w:r>
+        <w:t xml:space="preserve"> conversion</w:t>
       </w:r>
       <w:r>
         <w:t xml:space="preserve"> automatically on an entire scanlist.csv.</w:t>
@@ -4570,6 +4648,7 @@
     </w:p>
     <w:p>
       <w:r>
+        <w:lastRenderedPageBreak/>
         <w:t xml:space="preserve">Subject-specific scripts will be produced alongside with a </w:t>
       </w:r>
       <w:r>
@@ -4737,7 +4816,6 @@
         </w:tabs>
       </w:pPr>
       <w:r>
-        <w:lastRenderedPageBreak/>
         <w:t>This will create:</w:t>
       </w:r>
     </w:p>
@@ -5758,6 +5836,7 @@
         </w:tabs>
       </w:pPr>
       <w:r>
+        <w:lastRenderedPageBreak/>
         <w:t xml:space="preserve">The </w:t>
       </w:r>
       <w:r>
@@ -6006,7 +6085,6 @@
         </w:rPr>
       </w:pPr>
       <w:r>
-        <w:lastRenderedPageBreak/>
         <w:tab/>
       </w:r>
       <w:r>
@@ -7178,6 +7256,7 @@
         <w:spacing w:after="140"/>
       </w:pPr>
       <w:r>
+        <w:lastRenderedPageBreak/>
         <w:t>This is the same as running FEATADAPTER on a list of directories. All FEATADAPTER does is</w:t>
       </w:r>
       <w:r>
@@ -7197,10 +7276,7 @@
         <w:t xml:space="preserve"> on each .feat directory defined </w:t>
       </w:r>
       <w:r>
-        <w:t>within</w:t>
-      </w:r>
-      <w:r>
-        <w:t xml:space="preserve"> </w:t>
+        <w:t xml:space="preserve">within </w:t>
       </w:r>
       <w:r>
         <w:t>the .</w:t>
@@ -7284,7 +7360,6 @@
       </w:pPr>
       <w:bookmarkStart w:id="12" w:name="Cleanup"/>
       <w:r>
-        <w:lastRenderedPageBreak/>
         <w:t>9</w:t>
       </w:r>
       <w:r>

</xml_diff>

<commit_message>
scanlist copying manual updates
</commit_message>
<xml_diff>
--- a/ogre_manual.docx
+++ b/ogre_manual.docx
@@ -489,21 +489,7 @@
           <w:rPr>
             <w:rStyle w:val="Hyperlink"/>
           </w:rPr>
-          <w:t xml:space="preserve"> to </w:t>
-        </w:r>
-        <w:proofErr w:type="spellStart"/>
-        <w:r>
-          <w:rPr>
-            <w:rStyle w:val="Hyperlink"/>
-          </w:rPr>
-          <w:t>nifti</w:t>
-        </w:r>
-        <w:proofErr w:type="spellEnd"/>
-        <w:r>
-          <w:rPr>
-            <w:rStyle w:val="Hyperlink"/>
-          </w:rPr>
-          <w:t xml:space="preserve"> files</w:t>
+          <w:t xml:space="preserve"> to nifti files</w:t>
         </w:r>
       </w:hyperlink>
       <w:r>
@@ -1168,21 +1154,7 @@
         <w:rPr>
           <w:bCs/>
         </w:rPr>
-        <w:t xml:space="preserve"> names to </w:t>
-      </w:r>
-      <w:proofErr w:type="spellStart"/>
-      <w:r>
-        <w:rPr>
-          <w:bCs/>
-        </w:rPr>
-        <w:t>nifti</w:t>
-      </w:r>
-      <w:proofErr w:type="spellEnd"/>
-      <w:r>
-        <w:rPr>
-          <w:bCs/>
-        </w:rPr>
-        <w:t xml:space="preserve"> file outputs, and also is used by the rest of OGRE to identify </w:t>
+        <w:t xml:space="preserve"> names to nifti file outputs, and also is used by the rest of OGRE to identify </w:t>
       </w:r>
       <w:r>
         <w:rPr>
@@ -2255,22 +2227,25 @@
       <w:r>
         <w:t>“</w:t>
       </w:r>
+      <w:r>
+        <w:t>protocol.csv</w:t>
+      </w:r>
+      <w:r>
+        <w:t>“</w:t>
+      </w:r>
+      <w:r>
+        <w:t xml:space="preserve"> defines the data that was acquired in the </w:t>
+      </w:r>
       <w:proofErr w:type="gramStart"/>
       <w:r>
-        <w:t>protocol.csv</w:t>
-      </w:r>
-      <w:r>
-        <w:t>“</w:t>
-      </w:r>
-      <w:r>
-        <w:t xml:space="preserve"> defines</w:t>
+        <w:t>scanner</w:t>
+      </w:r>
+      <w:r>
+        <w:t>, and</w:t>
       </w:r>
       <w:proofErr w:type="gramEnd"/>
       <w:r>
-        <w:t xml:space="preserve"> the data that was acquired in the scanner</w:t>
-      </w:r>
-      <w:r>
-        <w:t xml:space="preserve">, and is only required if you intend to use </w:t>
+        <w:t xml:space="preserve"> is only required if you intend to use </w:t>
       </w:r>
       <w:r>
         <w:rPr>
@@ -4054,18 +4029,21 @@
       </w:r>
       <w:proofErr w:type="spellEnd"/>
       <w:r>
-        <w:t xml:space="preserve"> files as normal for your study design. Example first- and second-</w:t>
+        <w:t xml:space="preserve"> files as normal for your study design. Example first- and </w:t>
       </w:r>
       <w:proofErr w:type="gramStart"/>
       <w:r>
-        <w:t>level .</w:t>
+        <w:t>second-level</w:t>
+      </w:r>
+      <w:proofErr w:type="gramEnd"/>
+      <w:r>
+        <w:t xml:space="preserve"> .</w:t>
       </w:r>
       <w:proofErr w:type="spellStart"/>
       <w:r>
         <w:t>fsf's</w:t>
       </w:r>
       <w:proofErr w:type="spellEnd"/>
-      <w:proofErr w:type="gramEnd"/>
       <w:r>
         <w:t xml:space="preserve"> are included in </w:t>
       </w:r>
@@ -4360,15 +4338,7 @@
       </w:r>
       <w:proofErr w:type="spellEnd"/>
       <w:r>
-        <w:t xml:space="preserve"> to </w:t>
-      </w:r>
-      <w:proofErr w:type="spellStart"/>
-      <w:r>
-        <w:t>nifti</w:t>
-      </w:r>
-      <w:proofErr w:type="spellEnd"/>
-      <w:r>
-        <w:t xml:space="preserve"> conversion</w:t>
+        <w:t xml:space="preserve"> to nifti conversion</w:t>
       </w:r>
       <w:r>
         <w:t xml:space="preserve"> automatically on an entire scanlist.csv.</w:t>
@@ -4860,7 +4830,10 @@
         <w:t>”</w:t>
       </w:r>
       <w:r>
-        <w:t xml:space="preserve"> scripts that will take in a scanlist.csv and other arguments to create </w:t>
+        <w:t xml:space="preserve"> scripts that will take in a scanlist.csv and other arguments to create</w:t>
+      </w:r>
+      <w:r>
+        <w:t xml:space="preserve"> a </w:t>
       </w:r>
       <w:proofErr w:type="gramStart"/>
       <w:r>
@@ -4900,6 +4873,76 @@
     </w:p>
     <w:p>
       <w:r>
+        <w:t xml:space="preserve">The setup scripts will, by default, work in </w:t>
+      </w:r>
+      <w:r>
+        <w:rPr>
+          <w:b/>
+          <w:bCs/>
+          <w:sz w:val="20"/>
+          <w:szCs w:val="20"/>
+        </w:rPr>
+        <w:t>[Project]/derivatives</w:t>
+      </w:r>
+      <w:r>
+        <w:rPr>
+          <w:b/>
+          <w:bCs/>
+          <w:sz w:val="20"/>
+          <w:szCs w:val="20"/>
+        </w:rPr>
+        <w:t>/preprocessed</w:t>
+      </w:r>
+      <w:r>
+        <w:rPr>
+          <w:b/>
+          <w:bCs/>
+          <w:sz w:val="20"/>
+          <w:szCs w:val="20"/>
+        </w:rPr>
+        <w:t>/sub-XXXX/</w:t>
+      </w:r>
+      <w:r>
+        <w:rPr>
+          <w:b/>
+          <w:bCs/>
+          <w:sz w:val="20"/>
+          <w:szCs w:val="20"/>
+        </w:rPr>
+        <w:t xml:space="preserve"> </w:t>
+      </w:r>
+      <w:r>
+        <w:t xml:space="preserve">. The subject-specific scripts (and their interim outputs) </w:t>
+      </w:r>
+      <w:r>
+        <w:t xml:space="preserve">will </w:t>
+      </w:r>
+      <w:r>
+        <w:t xml:space="preserve">appear in a "pipeline7.4.1" </w:t>
+      </w:r>
+      <w:r>
+        <w:t>sub</w:t>
+      </w:r>
+      <w:r>
+        <w:t xml:space="preserve">directory, and final outputs will appear in separate BIDS </w:t>
+      </w:r>
+      <w:r>
+        <w:t>sub</w:t>
+      </w:r>
+      <w:r>
+        <w:t>directories (e.g. "</w:t>
+      </w:r>
+      <w:proofErr w:type="spellStart"/>
+      <w:r>
+        <w:t>func</w:t>
+      </w:r>
+      <w:proofErr w:type="spellEnd"/>
+      <w:r>
+        <w:t>").</w:t>
+      </w:r>
+    </w:p>
+    <w:p>
+      <w:r>
         <w:t xml:space="preserve">Subject-specific scripts will </w:t>
       </w:r>
       <w:r>
@@ -4941,7 +4984,83 @@
     </w:p>
     <w:p>
       <w:r>
-        <w:t>To automatically execute the _fileout.sh when you create it via a SETUP script, use the -A argument when calling the SETUP script.</w:t>
+        <w:t xml:space="preserve">Default output location </w:t>
+      </w:r>
+      <w:r>
+        <w:t xml:space="preserve">for setup scripts </w:t>
+      </w:r>
+      <w:r>
+        <w:t xml:space="preserve">is </w:t>
+      </w:r>
+      <w:r>
+        <w:rPr>
+          <w:b/>
+          <w:bCs/>
+          <w:sz w:val="20"/>
+          <w:szCs w:val="20"/>
+        </w:rPr>
+        <w:t>[Project]/derivatives</w:t>
+      </w:r>
+      <w:r>
+        <w:rPr>
+          <w:b/>
+          <w:bCs/>
+          <w:sz w:val="20"/>
+          <w:szCs w:val="20"/>
+        </w:rPr>
+        <w:t>/preprocessed</w:t>
+      </w:r>
+      <w:r>
+        <w:rPr>
+          <w:b/>
+          <w:bCs/>
+          <w:sz w:val="20"/>
+          <w:szCs w:val="20"/>
+        </w:rPr>
+        <w:t>/sub-XXXX/</w:t>
+      </w:r>
+      <w:r>
+        <w:rPr>
+          <w:b/>
+          <w:bCs/>
+          <w:sz w:val="20"/>
+          <w:szCs w:val="20"/>
+        </w:rPr>
+        <w:t xml:space="preserve"> </w:t>
+      </w:r>
+      <w:r>
+        <w:t>. The subject</w:t>
+      </w:r>
+      <w:r>
+        <w:t>-specific scripts (and their interim outputs) appear in a "pipeline7.4.1" directory</w:t>
+      </w:r>
+      <w:r>
+        <w:t xml:space="preserve"> therein, and final outputs will appear in </w:t>
+      </w:r>
+      <w:r>
+        <w:t>separate BIDS</w:t>
+      </w:r>
+      <w:r>
+        <w:t xml:space="preserve"> directories therein (e.g. "</w:t>
+      </w:r>
+      <w:proofErr w:type="spellStart"/>
+      <w:r>
+        <w:t>func</w:t>
+      </w:r>
+      <w:proofErr w:type="spellEnd"/>
+      <w:r>
+        <w:t>").</w:t>
+      </w:r>
+    </w:p>
+    <w:p>
+      <w:r>
+        <w:t xml:space="preserve">To automatically execute the _fileout.sh </w:t>
+      </w:r>
+      <w:r>
+        <w:t>at the moment when</w:t>
+      </w:r>
+      <w:r>
+        <w:t xml:space="preserve"> you create it via a SETUP script, use the -A argument when calling the SETUP script.</w:t>
       </w:r>
     </w:p>
     <w:p>
@@ -5031,6 +5150,14 @@
           <w:sz w:val="18"/>
           <w:szCs w:val="18"/>
         </w:rPr>
+        <w:t xml:space="preserve"> [arguments]</w:t>
+      </w:r>
+      <w:r>
+        <w:rPr>
+          <w:b/>
+          <w:sz w:val="18"/>
+          <w:szCs w:val="18"/>
+        </w:rPr>
         <w:t xml:space="preserve"> -b</w:t>
       </w:r>
     </w:p>
@@ -5473,6 +5600,165 @@
           <w:bCs/>
         </w:rPr>
         <w:t xml:space="preserve">As described in the Common Principles, the processing happens when you run the "struct.sh" script (for output to command line) or "struct_fileout.sh" (for output to a text file). </w:t>
+      </w:r>
+    </w:p>
+    <w:p>
+      <w:pPr>
+        <w:rPr>
+          <w:bCs/>
+        </w:rPr>
+      </w:pPr>
+      <w:r>
+        <w:rPr>
+          <w:bCs/>
+          <w:i/>
+          <w:iCs/>
+        </w:rPr>
+        <w:t>We recommend</w:t>
+      </w:r>
+      <w:r>
+        <w:rPr>
+          <w:bCs/>
+          <w:i/>
+          <w:iCs/>
+        </w:rPr>
+        <w:t xml:space="preserve"> the argument</w:t>
+      </w:r>
+      <w:r>
+        <w:rPr>
+          <w:bCs/>
+          <w:i/>
+          <w:iCs/>
+        </w:rPr>
+        <w:t xml:space="preserve"> </w:t>
+      </w:r>
+      <w:r>
+        <w:rPr>
+          <w:bCs/>
+          <w:i/>
+          <w:iCs/>
+        </w:rPr>
+        <w:t>"</w:t>
+      </w:r>
+      <w:r>
+        <w:rPr>
+          <w:bCs/>
+          <w:i/>
+          <w:iCs/>
+        </w:rPr>
+        <w:t>-erosion 0</w:t>
+      </w:r>
+      <w:r>
+        <w:rPr>
+          <w:bCs/>
+          <w:i/>
+          <w:iCs/>
+        </w:rPr>
+        <w:t>"</w:t>
+      </w:r>
+      <w:r>
+        <w:rPr>
+          <w:bCs/>
+          <w:i/>
+          <w:iCs/>
+        </w:rPr>
+        <w:t xml:space="preserve"> if you are applying spatial smoothing to your data</w:t>
+      </w:r>
+      <w:r>
+        <w:rPr>
+          <w:bCs/>
+          <w:i/>
+          <w:iCs/>
+        </w:rPr>
+        <w:t>, so that HCP-based tools do not remove outside-brain voxels that contain data due to smoothing</w:t>
+      </w:r>
+      <w:r>
+        <w:rPr>
+          <w:bCs/>
+          <w:i/>
+          <w:iCs/>
+        </w:rPr>
+        <w:t>.</w:t>
+      </w:r>
+      <w:r>
+        <w:rPr>
+          <w:bCs/>
+          <w:i/>
+          <w:iCs/>
+        </w:rPr>
+        <w:t xml:space="preserve"> </w:t>
+      </w:r>
+      <w:r>
+        <w:rPr>
+          <w:bCs/>
+        </w:rPr>
+        <w:t>Future versions of OGRE will dynamically select a better default value</w:t>
+      </w:r>
+      <w:r>
+        <w:rPr>
+          <w:bCs/>
+        </w:rPr>
+        <w:t>, but this will require a combined setup script for struct/</w:t>
+      </w:r>
+      <w:proofErr w:type="spellStart"/>
+      <w:r>
+        <w:rPr>
+          <w:bCs/>
+        </w:rPr>
+        <w:t>func</w:t>
+      </w:r>
+      <w:proofErr w:type="spellEnd"/>
+      <w:r>
+        <w:rPr>
+          <w:bCs/>
+        </w:rPr>
+        <w:t xml:space="preserve"> because the structural default will be based on functional settings (voxel size, spatial smoothing).</w:t>
+      </w:r>
+    </w:p>
+    <w:p>
+      <w:pPr>
+        <w:rPr>
+          <w:bCs/>
+        </w:rPr>
+      </w:pPr>
+      <w:r>
+        <w:rPr>
+          <w:bCs/>
+        </w:rPr>
+        <w:lastRenderedPageBreak/>
+        <w:t>The structural setup script</w:t>
+      </w:r>
+      <w:r>
+        <w:rPr>
+          <w:bCs/>
+        </w:rPr>
+        <w:t xml:space="preserve"> will also copy your scanlist.csv file to:</w:t>
+      </w:r>
+    </w:p>
+    <w:p>
+      <w:pPr>
+        <w:ind w:left="720"/>
+        <w:rPr>
+          <w:bCs/>
+        </w:rPr>
+      </w:pPr>
+      <w:r>
+        <w:rPr>
+          <w:b/>
+          <w:bCs/>
+          <w:sz w:val="18"/>
+          <w:szCs w:val="18"/>
+        </w:rPr>
+        <w:t>/Users/Shared/10_Connectivity/derivatives/preprocessed/sub-2025/pipeline7.4.1/</w:t>
+      </w:r>
+      <w:r>
+        <w:rPr>
+          <w:b/>
+          <w:bCs/>
+          <w:sz w:val="18"/>
+          <w:szCs w:val="18"/>
+        </w:rPr>
+        <w:t>original_scanlist_filename</w:t>
       </w:r>
     </w:p>
     <w:p>
@@ -5811,7 +6097,6 @@
         </w:tabs>
       </w:pPr>
       <w:r>
-        <w:lastRenderedPageBreak/>
         <w:t>This will create the scripts</w:t>
       </w:r>
     </w:p>
@@ -6488,7 +6773,22 @@
         <w:t>"</w:t>
       </w:r>
       <w:r>
-        <w:t xml:space="preserve"> script is described under 10. Cleanup.</w:t>
+        <w:t xml:space="preserve"> script is described under </w:t>
+      </w:r>
+      <w:r>
+        <w:rPr>
+          <w:rStyle w:val="Heading3Char"/>
+        </w:rPr>
+        <w:t>9</w:t>
+      </w:r>
+      <w:r>
+        <w:rPr>
+          <w:rStyle w:val="Heading3Char"/>
+        </w:rPr>
+        <w:t>. Cleanup</w:t>
+      </w:r>
+      <w:r>
+        <w:t>.</w:t>
       </w:r>
     </w:p>
     <w:p>
@@ -6884,6 +7184,7 @@
         <w:rPr>
           <w:bCs/>
         </w:rPr>
+        <w:lastRenderedPageBreak/>
         <w:t>To set yourself up for the next step, all your FEAT work should go in</w:t>
       </w:r>
       <w:r>
@@ -7283,7 +7584,6 @@
         </w:tabs>
       </w:pPr>
       <w:r>
-        <w:lastRenderedPageBreak/>
         <w:t xml:space="preserve">As noted above, FEATADAPTER.sh </w:t>
       </w:r>
       <w:r>
@@ -7950,6 +8250,7 @@
       </w:pPr>
       <w:bookmarkStart w:id="15" w:name="Outputs"/>
       <w:r>
+        <w:lastRenderedPageBreak/>
         <w:t>10. OGRE outputs</w:t>
       </w:r>
     </w:p>
@@ -8328,7 +8629,6 @@
         <w:spacing w:after="0"/>
       </w:pPr>
       <w:r>
-        <w:lastRenderedPageBreak/>
         <w:tab/>
         <w:t>T1 and T2 weighted whole head images</w:t>
       </w:r>
@@ -8911,21 +9211,55 @@
         <w:rPr>
           <w:bCs/>
         </w:rPr>
-        <w:t xml:space="preserve">If your "scanlist.csv" is ever incorrect, </w:t>
+        <w:t>If your "scanlist.csv" is ever incorrect, ever</w:t>
+      </w:r>
+      <w:r>
+        <w:rPr>
+          <w:bCs/>
+        </w:rPr>
+        <w:t>y</w:t>
+      </w:r>
+      <w:r>
+        <w:rPr>
+          <w:bCs/>
+        </w:rPr>
+        <w:t>thing will crash. Therefore, if you move files/directories, you should update "scanlist.csv."</w:t>
+      </w:r>
+    </w:p>
+    <w:p>
+      <w:pPr>
+        <w:pStyle w:val="ListParagraph"/>
+        <w:numPr>
+          <w:ilvl w:val="1"/>
+          <w:numId w:val="11"/>
+        </w:numPr>
+        <w:tabs>
+          <w:tab w:val="left" w:pos="1080"/>
+        </w:tabs>
+        <w:spacing w:after="0"/>
+        <w:rPr>
+          <w:bCs/>
+        </w:rPr>
+      </w:pPr>
+      <w:r>
+        <w:rPr>
+          <w:bCs/>
+        </w:rPr>
+        <w:t xml:space="preserve">When you run the struct pipeline, it copies your current </w:t>
       </w:r>
       <w:proofErr w:type="spellStart"/>
       <w:r>
         <w:rPr>
           <w:bCs/>
         </w:rPr>
-        <w:t>everthing</w:t>
+        <w:t>scanlist</w:t>
       </w:r>
       <w:proofErr w:type="spellEnd"/>
       <w:r>
         <w:rPr>
           <w:bCs/>
         </w:rPr>
-        <w:t xml:space="preserve"> will crash. Therefore, if you move files/directories, you should update "scanlist.csv."</w:t>
+        <w:t xml:space="preserve"> to the pipeline7.4.1 directory. Beware of versioning errors if you update one copy but use the other.</w:t>
       </w:r>
     </w:p>
     <w:p>
@@ -9040,7 +9374,7 @@
         <w:rPr>
           <w:bCs/>
         </w:rPr>
-        <w:t>A single setup script</w:t>
+        <w:t>A single setup script, for ease-of-use and to dynamically select structural brain size (erosion) based on functional smoothing arguments</w:t>
       </w:r>
     </w:p>
     <w:p>
@@ -9098,6 +9432,7 @@
         <w:rPr>
           <w:bCs/>
         </w:rPr>
+        <w:lastRenderedPageBreak/>
         <w:t xml:space="preserve">Reading optional BIDS metadata to match scans with appropriate </w:t>
       </w:r>
       <w:proofErr w:type="spellStart"/>
@@ -10962,6 +11297,28 @@
       <w:szCs w:val="28"/>
     </w:rPr>
   </w:style>
+  <w:style w:type="paragraph" w:styleId="Heading3">
+    <w:name w:val="heading 3"/>
+    <w:basedOn w:val="Normal"/>
+    <w:next w:val="Normal"/>
+    <w:link w:val="Heading3Char"/>
+    <w:uiPriority w:val="9"/>
+    <w:unhideWhenUsed/>
+    <w:qFormat/>
+    <w:rsid w:val="00676EAB"/>
+    <w:pPr>
+      <w:keepNext/>
+      <w:keepLines/>
+      <w:spacing w:before="40" w:after="0"/>
+      <w:outlineLvl w:val="2"/>
+    </w:pPr>
+    <w:rPr>
+      <w:rFonts w:asciiTheme="majorHAnsi" w:eastAsiaTheme="majorEastAsia" w:hAnsiTheme="majorHAnsi" w:cstheme="majorBidi"/>
+      <w:color w:val="1F4D78" w:themeColor="accent1" w:themeShade="7F"/>
+      <w:sz w:val="24"/>
+      <w:szCs w:val="24"/>
+    </w:rPr>
+  </w:style>
   <w:style w:type="character" w:default="1" w:styleId="DefaultParagraphFont">
     <w:name w:val="Default Paragraph Font"/>
     <w:uiPriority w:val="1"/>
@@ -11306,6 +11663,19 @@
       <w:shd w:val="clear" w:color="auto" w:fill="E1DFDD"/>
     </w:rPr>
   </w:style>
+  <w:style w:type="character" w:customStyle="1" w:styleId="Heading3Char">
+    <w:name w:val="Heading 3 Char"/>
+    <w:basedOn w:val="DefaultParagraphFont"/>
+    <w:link w:val="Heading3"/>
+    <w:uiPriority w:val="9"/>
+    <w:rsid w:val="00676EAB"/>
+    <w:rPr>
+      <w:rFonts w:asciiTheme="majorHAnsi" w:eastAsiaTheme="majorEastAsia" w:hAnsiTheme="majorHAnsi" w:cstheme="majorBidi"/>
+      <w:color w:val="1F4D78" w:themeColor="accent1" w:themeShade="7F"/>
+      <w:sz w:val="24"/>
+      <w:szCs w:val="24"/>
+    </w:rPr>
+  </w:style>
 </w:styles>
 </file>
 

</xml_diff>

<commit_message>
update manual with -d
</commit_message>
<xml_diff>
--- a/ogre_manual.docx
+++ b/ogre_manual.docx
@@ -4776,10 +4776,7 @@
         </w:rPr>
       </w:pPr>
       <w:r>
-        <w:t>For compatibility with non-OGRE software, OGREdcm2niix.sh adds</w:t>
-      </w:r>
-      <w:r>
-        <w:t xml:space="preserve"> the "</w:t>
+        <w:t>For compatibility with non-OGRE software, OGREdcm2niix.sh adds the "</w:t>
       </w:r>
       <w:proofErr w:type="spellStart"/>
       <w:r>
@@ -4787,13 +4784,7 @@
       </w:r>
       <w:proofErr w:type="spellEnd"/>
       <w:r>
-        <w:t xml:space="preserve">" field </w:t>
-      </w:r>
-      <w:r>
-        <w:t>in each</w:t>
-      </w:r>
-      <w:r>
-        <w:t xml:space="preserve"> .</w:t>
+        <w:t>" field in each .</w:t>
       </w:r>
       <w:proofErr w:type="spellStart"/>
       <w:r>
@@ -5058,6 +5049,40 @@
       <w:proofErr w:type="spellEnd"/>
       <w:r>
         <w:t>").</w:t>
+      </w:r>
+    </w:p>
+    <w:p>
+      <w:pPr>
+        <w:ind w:left="720"/>
+      </w:pPr>
+      <w:r>
+        <w:t xml:space="preserve">This default location is calculated from the </w:t>
+      </w:r>
+      <w:r>
+        <w:rPr>
+          <w:i/>
+          <w:iCs/>
+        </w:rPr>
+        <w:t>location</w:t>
+      </w:r>
+      <w:r>
+        <w:t xml:space="preserve"> of your scanlist.csv. If your </w:t>
+      </w:r>
+      <w:proofErr w:type="spellStart"/>
+      <w:r>
+        <w:t>scanlist</w:t>
+      </w:r>
+      <w:proofErr w:type="spellEnd"/>
+      <w:r>
+        <w:t xml:space="preserve"> isn't in [project]/</w:t>
+      </w:r>
+      <w:proofErr w:type="spellStart"/>
+      <w:r>
+        <w:t>raw_data</w:t>
+      </w:r>
+      <w:proofErr w:type="spellEnd"/>
+      <w:r>
+        <w:t>/sub-X, you can explicitly specify where the output directory should be created (for structural pipe) and found (for functional pipeline) with the "-d" argument</w:t>
       </w:r>
     </w:p>
     <w:p>
@@ -5622,6 +5647,7 @@
           <w:i/>
           <w:iCs/>
         </w:rPr>
+        <w:lastRenderedPageBreak/>
         <w:t>We recommend</w:t>
       </w:r>
       <w:r>
@@ -5733,7 +5759,6 @@
         <w:rPr>
           <w:bCs/>
         </w:rPr>
-        <w:lastRenderedPageBreak/>
         <w:t>The structural setup script will also copy your scanlist.csv file to:</w:t>
       </w:r>
     </w:p>
@@ -6915,6 +6940,7 @@
           <w:sz w:val="20"/>
           <w:szCs w:val="20"/>
         </w:rPr>
+        <w:lastRenderedPageBreak/>
         <w:t>/Users/Shared/10_Connectivity/d</w:t>
       </w:r>
       <w:r>
@@ -7186,7 +7212,6 @@
         <w:rPr>
           <w:bCs/>
         </w:rPr>
-        <w:lastRenderedPageBreak/>
         <w:t>To set yourself up for the next step, all your FEAT work should go in</w:t>
       </w:r>
       <w:r>
@@ -8208,7 +8233,11 @@
         <w:t>will not</w:t>
       </w:r>
       <w:r>
-        <w:t xml:space="preserve"> help with future processing. If you need to rerun </w:t>
+        <w:t xml:space="preserve"> help with future processing. If you </w:t>
+      </w:r>
+      <w:r>
+        <w:lastRenderedPageBreak/>
+        <w:t xml:space="preserve">need to rerun </w:t>
       </w:r>
       <w:r>
         <w:t xml:space="preserve">a </w:t>
@@ -8252,7 +8281,6 @@
       </w:pPr>
       <w:bookmarkStart w:id="15" w:name="Outputs"/>
       <w:r>
-        <w:lastRenderedPageBreak/>
         <w:t>10. OGRE outputs</w:t>
       </w:r>
     </w:p>
@@ -8914,7 +8942,7 @@
           <w:sz w:val="21"/>
           <w:szCs w:val="21"/>
         </w:rPr>
-        <w:t>pipeline7.</w:t>
+        <w:t>pipeline7.4.1/sub-XX</w:t>
       </w:r>
       <w:r>
         <w:rPr>
@@ -8923,7 +8951,7 @@
           <w:sz w:val="21"/>
           <w:szCs w:val="21"/>
         </w:rPr>
-        <w:t>4</w:t>
+        <w:t>X</w:t>
       </w:r>
       <w:r>
         <w:rPr>
@@ -8932,43 +8960,7 @@
           <w:sz w:val="21"/>
           <w:szCs w:val="21"/>
         </w:rPr>
-        <w:t>.1/sub-</w:t>
-      </w:r>
-      <w:r>
-        <w:rPr>
-          <w:rFonts w:ascii="Aptos" w:hAnsi="Aptos"/>
-          <w:color w:val="212121"/>
-          <w:sz w:val="21"/>
-          <w:szCs w:val="21"/>
-        </w:rPr>
-        <w:t>XX</w:t>
-      </w:r>
-      <w:r>
-        <w:rPr>
-          <w:rFonts w:ascii="Aptos" w:hAnsi="Aptos"/>
-          <w:color w:val="212121"/>
-          <w:sz w:val="21"/>
-          <w:szCs w:val="21"/>
-        </w:rPr>
-        <w:t>X</w:t>
-      </w:r>
-      <w:r>
-        <w:rPr>
-          <w:rFonts w:ascii="Aptos" w:hAnsi="Aptos"/>
-          <w:color w:val="212121"/>
-          <w:sz w:val="21"/>
-          <w:szCs w:val="21"/>
-        </w:rPr>
-        <w:t>X</w:t>
-      </w:r>
-      <w:r>
-        <w:rPr>
-          <w:rFonts w:ascii="Aptos" w:hAnsi="Aptos"/>
-          <w:color w:val="212121"/>
-          <w:sz w:val="21"/>
-          <w:szCs w:val="21"/>
-        </w:rPr>
-        <w:t>_</w:t>
+        <w:t>X_</w:t>
       </w:r>
       <w:r>
         <w:rPr>
@@ -9115,10 +9107,7 @@
         <w:ind w:left="360"/>
       </w:pPr>
       <w:r>
-        <w:t>Extended motion parameters</w:t>
-      </w:r>
-      <w:r>
-        <w:t xml:space="preserve"> (</w:t>
+        <w:t>Extended motion parameters (</w:t>
       </w:r>
       <w:proofErr w:type="spellStart"/>
       <w:r>
@@ -9134,8 +9123,21 @@
       </w:r>
       <w:proofErr w:type="spellEnd"/>
       <w:r>
-        <w:t xml:space="preserve"> rotation</w:t>
-      </w:r>
+        <w:t xml:space="preserve"> rotation, derivative of </w:t>
+      </w:r>
+      <w:proofErr w:type="spellStart"/>
+      <w:r>
+        <w:t>xyz</w:t>
+      </w:r>
+      <w:proofErr w:type="spellEnd"/>
+      <w:r>
+        <w:t xml:space="preserve"> </w:t>
+      </w:r>
+      <w:proofErr w:type="spellStart"/>
+      <w:r>
+        <w:t>transl</w:t>
+      </w:r>
+      <w:proofErr w:type="spellEnd"/>
       <w:r>
         <w:t xml:space="preserve">, derivative of </w:t>
       </w:r>
@@ -9145,26 +9147,7 @@
       </w:r>
       <w:proofErr w:type="spellEnd"/>
       <w:r>
-        <w:t xml:space="preserve"> </w:t>
-      </w:r>
-      <w:proofErr w:type="spellStart"/>
-      <w:r>
-        <w:t>transl</w:t>
-      </w:r>
-      <w:proofErr w:type="spellEnd"/>
-      <w:r>
-        <w:t xml:space="preserve">, derivative of </w:t>
-      </w:r>
-      <w:proofErr w:type="spellStart"/>
-      <w:r>
-        <w:t>xyz</w:t>
-      </w:r>
-      <w:proofErr w:type="spellEnd"/>
-      <w:r>
-        <w:t xml:space="preserve"> rot</w:t>
-      </w:r>
-      <w:r>
-        <w:t>)</w:t>
+        <w:t xml:space="preserve"> rot)</w:t>
       </w:r>
       <w:r>
         <w:tab/>
@@ -9359,10 +9342,7 @@
         <w:ind w:left="360"/>
       </w:pPr>
       <w:r>
-        <w:t>Detrended (zero mean, zero slope) extended</w:t>
-      </w:r>
-      <w:r>
-        <w:t xml:space="preserve"> motion parameters</w:t>
+        <w:t>Detrended (zero mean, zero slope) extended motion parameters</w:t>
       </w:r>
     </w:p>
     <w:p>
@@ -9453,25 +9433,7 @@
           <w:sz w:val="21"/>
           <w:szCs w:val="21"/>
         </w:rPr>
-        <w:t>Movement_Regressors</w:t>
-      </w:r>
-      <w:r>
-        <w:rPr>
-          <w:rFonts w:ascii="Aptos" w:hAnsi="Aptos"/>
-          <w:color w:val="212121"/>
-          <w:sz w:val="21"/>
-          <w:szCs w:val="21"/>
-        </w:rPr>
-        <w:t>_dt</w:t>
-      </w:r>
-      <w:r>
-        <w:rPr>
-          <w:rFonts w:ascii="Aptos" w:hAnsi="Aptos"/>
-          <w:color w:val="212121"/>
-          <w:sz w:val="21"/>
-          <w:szCs w:val="21"/>
-        </w:rPr>
-        <w:t>.txt</w:t>
+        <w:t>Movement_Regressors_dt.txt</w:t>
       </w:r>
     </w:p>
     <w:p>
@@ -9559,25 +9521,7 @@
           <w:sz w:val="21"/>
           <w:szCs w:val="21"/>
         </w:rPr>
-        <w:t>-with</w:t>
-      </w:r>
-      <w:r>
-        <w:rPr>
-          <w:rFonts w:ascii="Aptos" w:hAnsi="Aptos"/>
-          <w:color w:val="212121"/>
-          <w:sz w:val="21"/>
-          <w:szCs w:val="21"/>
-        </w:rPr>
-        <w:t>detrend</w:t>
-      </w:r>
-      <w:r>
-        <w:rPr>
-          <w:rFonts w:ascii="Aptos" w:hAnsi="Aptos"/>
-          <w:color w:val="212121"/>
-          <w:sz w:val="21"/>
-          <w:szCs w:val="21"/>
-        </w:rPr>
-        <w:t>deriv.txt</w:t>
+        <w:t>-withdetrendderiv.txt</w:t>
       </w:r>
     </w:p>
     <w:p>
@@ -9628,12 +9572,7 @@
       </w:pPr>
       <w:r>
         <w:tab/>
-      </w:r>
-      <w:r>
-        <w:t>In</w:t>
-      </w:r>
-      <w:r>
-        <w:t>:</w:t>
+        <w:t>In:</w:t>
       </w:r>
       <w:r>
         <w:tab/>
@@ -9711,10 +9650,7 @@
       </w:r>
       <w:proofErr w:type="spellEnd"/>
       <w:r>
-        <w:t xml:space="preserve"> </w:t>
-      </w:r>
-      <w:r>
-        <w:t>metric values [</w:t>
+        <w:t xml:space="preserve"> metric values [</w:t>
       </w:r>
       <w:proofErr w:type="spellStart"/>
       <w:r>
@@ -9722,10 +9658,7 @@
       </w:r>
       <w:proofErr w:type="spellEnd"/>
       <w:r>
-        <w:t xml:space="preserve"> -s]</w:t>
-      </w:r>
-      <w:r>
-        <w:t xml:space="preserve"> (if any)</w:t>
+        <w:t xml:space="preserve"> -s] (if any)</w:t>
       </w:r>
     </w:p>
     <w:p>
@@ -10075,6 +10008,7 @@
         <w:rPr>
           <w:bCs/>
         </w:rPr>
+        <w:lastRenderedPageBreak/>
         <w:t xml:space="preserve"> If the file locations specified in scanlist.csv are not in the same project directory as your </w:t>
       </w:r>
       <w:proofErr w:type="spellStart"/>
@@ -10245,7 +10179,6 @@
           <w:sz w:val="20"/>
           <w:szCs w:val="20"/>
         </w:rPr>
-        <w:lastRenderedPageBreak/>
         <w:t xml:space="preserve">% </w:t>
       </w:r>
       <w:r>

</xml_diff>

<commit_message>
improved annotation of regressor outputs
</commit_message>
<xml_diff>
--- a/ogre_manual.docx
+++ b/ogre_manual.docx
@@ -1,6 +1,6 @@
 
 <file path=word/document.xml><?xml version="1.0" encoding="utf-8"?>
-<w:document xmlns:wpc="http://schemas.microsoft.com/office/word/2010/wordprocessingCanvas" xmlns:cx="http://schemas.microsoft.com/office/drawing/2014/chartex" xmlns:cx1="http://schemas.microsoft.com/office/drawing/2015/9/8/chartex" xmlns:cx2="http://schemas.microsoft.com/office/drawing/2015/10/21/chartex" xmlns:cx3="http://schemas.microsoft.com/office/drawing/2016/5/9/chartex" xmlns:cx4="http://schemas.microsoft.com/office/drawing/2016/5/10/chartex" xmlns:cx5="http://schemas.microsoft.com/office/drawing/2016/5/11/chartex" xmlns:cx6="http://schemas.microsoft.com/office/drawing/2016/5/12/chartex" xmlns:cx7="http://schemas.microsoft.com/office/drawing/2016/5/13/chartex" xmlns:cx8="http://schemas.microsoft.com/office/drawing/2016/5/14/chartex" xmlns:mc="http://schemas.openxmlformats.org/markup-compatibility/2006" xmlns:aink="http://schemas.microsoft.com/office/drawing/2016/ink" xmlns:am3d="http://schemas.microsoft.com/office/drawing/2017/model3d" xmlns:o="urn:schemas-microsoft-com:office:office" xmlns:oel="http://schemas.microsoft.com/office/2019/extlst" xmlns:r="http://schemas.openxmlformats.org/officeDocument/2006/relationships" xmlns:m="http://schemas.openxmlformats.org/officeDocument/2006/math" xmlns:v="urn:schemas-microsoft-com:vml" xmlns:wp14="http://schemas.microsoft.com/office/word/2010/wordprocessingDrawing" xmlns:wp="http://schemas.openxmlformats.org/drawingml/2006/wordprocessingDrawing" xmlns:w10="urn:schemas-microsoft-com:office:word" xmlns:w="http://schemas.openxmlformats.org/wordprocessingml/2006/main" xmlns:w14="http://schemas.microsoft.com/office/word/2010/wordml" xmlns:w15="http://schemas.microsoft.com/office/word/2012/wordml" xmlns:w16cex="http://schemas.microsoft.com/office/word/2018/wordml/cex" xmlns:w16cid="http://schemas.microsoft.com/office/word/2016/wordml/cid" xmlns:w16="http://schemas.microsoft.com/office/word/2018/wordml" xmlns:w16sdtdh="http://schemas.microsoft.com/office/word/2020/wordml/sdtdatahash" xmlns:w16se="http://schemas.microsoft.com/office/word/2015/wordml/symex" xmlns:wpg="http://schemas.microsoft.com/office/word/2010/wordprocessingGroup" xmlns:wpi="http://schemas.microsoft.com/office/word/2010/wordprocessingInk" xmlns:wne="http://schemas.microsoft.com/office/word/2006/wordml" xmlns:wps="http://schemas.microsoft.com/office/word/2010/wordprocessingShape" mc:Ignorable="w14 w15 w16se w16cid w16 w16cex w16sdtdh wp14">
+<w:document xmlns:wpc="http://schemas.microsoft.com/office/word/2010/wordprocessingCanvas" xmlns:cx="http://schemas.microsoft.com/office/drawing/2014/chartex" xmlns:cx1="http://schemas.microsoft.com/office/drawing/2015/9/8/chartex" xmlns:cx2="http://schemas.microsoft.com/office/drawing/2015/10/21/chartex" xmlns:cx3="http://schemas.microsoft.com/office/drawing/2016/5/9/chartex" xmlns:cx4="http://schemas.microsoft.com/office/drawing/2016/5/10/chartex" xmlns:cx5="http://schemas.microsoft.com/office/drawing/2016/5/11/chartex" xmlns:cx6="http://schemas.microsoft.com/office/drawing/2016/5/12/chartex" xmlns:cx7="http://schemas.microsoft.com/office/drawing/2016/5/13/chartex" xmlns:cx8="http://schemas.microsoft.com/office/drawing/2016/5/14/chartex" xmlns:mc="http://schemas.openxmlformats.org/markup-compatibility/2006" xmlns:aink="http://schemas.microsoft.com/office/drawing/2016/ink" xmlns:am3d="http://schemas.microsoft.com/office/drawing/2017/model3d" xmlns:o="urn:schemas-microsoft-com:office:office" xmlns:oel="http://schemas.microsoft.com/office/2019/extlst" xmlns:r="http://schemas.openxmlformats.org/officeDocument/2006/relationships" xmlns:m="http://schemas.openxmlformats.org/officeDocument/2006/math" xmlns:v="urn:schemas-microsoft-com:vml" xmlns:wp14="http://schemas.microsoft.com/office/word/2010/wordprocessingDrawing" xmlns:wp="http://schemas.openxmlformats.org/drawingml/2006/wordprocessingDrawing" xmlns:w10="urn:schemas-microsoft-com:office:word" xmlns:w="http://schemas.openxmlformats.org/wordprocessingml/2006/main" xmlns:w14="http://schemas.microsoft.com/office/word/2010/wordml" xmlns:w15="http://schemas.microsoft.com/office/word/2012/wordml" xmlns:w16cex="http://schemas.microsoft.com/office/word/2018/wordml/cex" xmlns:w16cid="http://schemas.microsoft.com/office/word/2016/wordml/cid" xmlns:w16="http://schemas.microsoft.com/office/word/2018/wordml" xmlns:w16du="http://schemas.microsoft.com/office/word/2023/wordml/word16du" xmlns:w16sdtdh="http://schemas.microsoft.com/office/word/2020/wordml/sdtdatahash" xmlns:w16se="http://schemas.microsoft.com/office/word/2015/wordml/symex" xmlns:wpg="http://schemas.microsoft.com/office/word/2010/wordprocessingGroup" xmlns:wpi="http://schemas.microsoft.com/office/word/2010/wordprocessingInk" xmlns:wne="http://schemas.microsoft.com/office/word/2006/wordml" xmlns:wps="http://schemas.microsoft.com/office/word/2010/wordprocessingShape" mc:Ignorable="w14 w15 w16se w16cid w16 w16cex w16sdtdh w16du wp14">
   <w:body>
     <w:p>
       <w:pPr>
@@ -423,7 +423,15 @@
         <w:t>,</w:t>
       </w:r>
       <w:r>
-        <w:t xml:space="preserve"> to specify location of their .</w:t>
+        <w:t xml:space="preserve"> to specify location of </w:t>
+      </w:r>
+      <w:proofErr w:type="gramStart"/>
+      <w:r>
+        <w:t>their</w:t>
+      </w:r>
+      <w:proofErr w:type="gramEnd"/>
+      <w:r>
+        <w:t xml:space="preserve"> .</w:t>
       </w:r>
       <w:proofErr w:type="spellStart"/>
       <w:r>
@@ -468,21 +476,7 @@
           <w:rPr>
             <w:rStyle w:val="Hyperlink"/>
           </w:rPr>
-          <w:t xml:space="preserve"> to </w:t>
-        </w:r>
-        <w:proofErr w:type="spellStart"/>
-        <w:r>
-          <w:rPr>
-            <w:rStyle w:val="Hyperlink"/>
-          </w:rPr>
-          <w:t>nifti</w:t>
-        </w:r>
-        <w:proofErr w:type="spellEnd"/>
-        <w:r>
-          <w:rPr>
-            <w:rStyle w:val="Hyperlink"/>
-          </w:rPr>
-          <w:t xml:space="preserve"> files</w:t>
+          <w:t xml:space="preserve"> to nifti files</w:t>
         </w:r>
       </w:hyperlink>
       <w:r>
@@ -1147,21 +1141,7 @@
         <w:rPr>
           <w:bCs/>
         </w:rPr>
-        <w:t xml:space="preserve"> names to </w:t>
-      </w:r>
-      <w:proofErr w:type="spellStart"/>
-      <w:r>
-        <w:rPr>
-          <w:bCs/>
-        </w:rPr>
-        <w:t>nifti</w:t>
-      </w:r>
-      <w:proofErr w:type="spellEnd"/>
-      <w:r>
-        <w:rPr>
-          <w:bCs/>
-        </w:rPr>
-        <w:t xml:space="preserve"> file outputs, and also is used by the rest of OGRE to identify </w:t>
+        <w:t xml:space="preserve"> names to nifti file outputs, and also is used by the rest of OGRE to identify </w:t>
       </w:r>
       <w:r>
         <w:rPr>
@@ -2241,10 +2221,18 @@
         <w:t>“</w:t>
       </w:r>
       <w:r>
-        <w:t xml:space="preserve"> defines the data that was acquired in the scanner</w:t>
-      </w:r>
-      <w:r>
-        <w:t xml:space="preserve">, and is only required if you intend to use </w:t>
+        <w:t xml:space="preserve"> defines the data that was acquired in the </w:t>
+      </w:r>
+      <w:proofErr w:type="gramStart"/>
+      <w:r>
+        <w:t>scanner</w:t>
+      </w:r>
+      <w:r>
+        <w:t>, and</w:t>
+      </w:r>
+      <w:proofErr w:type="gramEnd"/>
+      <w:r>
+        <w:t xml:space="preserve"> is only required if you intend to use </w:t>
       </w:r>
       <w:r>
         <w:rPr>
@@ -3552,8 +3540,13 @@
         <w:t>Confirm in your</w:t>
       </w:r>
       <w:r>
-        <w:t xml:space="preserve"> first-level</w:t>
-      </w:r>
+        <w:t xml:space="preserve"> </w:t>
+      </w:r>
+      <w:proofErr w:type="gramStart"/>
+      <w:r>
+        <w:t>first-level</w:t>
+      </w:r>
+      <w:proofErr w:type="gramEnd"/>
       <w:r>
         <w:t xml:space="preserve"> .</w:t>
       </w:r>
@@ -3642,8 +3635,13 @@
         <w:t>Confirm in your</w:t>
       </w:r>
       <w:r>
-        <w:t xml:space="preserve"> first-level</w:t>
-      </w:r>
+        <w:t xml:space="preserve"> </w:t>
+      </w:r>
+      <w:proofErr w:type="gramStart"/>
+      <w:r>
+        <w:t>first-level</w:t>
+      </w:r>
+      <w:proofErr w:type="gramEnd"/>
       <w:r>
         <w:t xml:space="preserve"> .</w:t>
       </w:r>
@@ -4002,7 +4000,15 @@
       </w:r>
       <w:proofErr w:type="spellEnd"/>
       <w:r>
-        <w:t xml:space="preserve"> files as normal for your study design. Example first- and second-level .</w:t>
+        <w:t xml:space="preserve"> files as normal for your study design. Example first- and </w:t>
+      </w:r>
+      <w:proofErr w:type="gramStart"/>
+      <w:r>
+        <w:t>second-level</w:t>
+      </w:r>
+      <w:proofErr w:type="gramEnd"/>
+      <w:r>
+        <w:t xml:space="preserve"> .</w:t>
       </w:r>
       <w:proofErr w:type="spellStart"/>
       <w:r>
@@ -4303,15 +4309,7 @@
       </w:r>
       <w:proofErr w:type="spellEnd"/>
       <w:r>
-        <w:t xml:space="preserve"> to </w:t>
-      </w:r>
-      <w:proofErr w:type="spellStart"/>
-      <w:r>
-        <w:t>nifti</w:t>
-      </w:r>
-      <w:proofErr w:type="spellEnd"/>
-      <w:r>
-        <w:t xml:space="preserve"> conversion</w:t>
+        <w:t xml:space="preserve"> to nifti conversion</w:t>
       </w:r>
       <w:r>
         <w:t xml:space="preserve"> automatically on an entire scanlist.csv.</w:t>
@@ -4845,8 +4843,13 @@
       <w:r>
         <w:t xml:space="preserve"> a </w:t>
       </w:r>
-      <w:r>
-        <w:t>subject-specific .</w:t>
+      <w:proofErr w:type="gramStart"/>
+      <w:r>
+        <w:t>subject-specific</w:t>
+      </w:r>
+      <w:proofErr w:type="gramEnd"/>
+      <w:r>
+        <w:t xml:space="preserve"> .</w:t>
       </w:r>
       <w:proofErr w:type="spellStart"/>
       <w:r>
@@ -5291,7 +5294,15 @@
         </w:tabs>
       </w:pPr>
       <w:r>
-        <w:t>In the description of each pipeline it mentions "uses [</w:t>
+        <w:t xml:space="preserve">In the description of each </w:t>
+      </w:r>
+      <w:proofErr w:type="gramStart"/>
+      <w:r>
+        <w:t>pipeline</w:t>
+      </w:r>
+      <w:proofErr w:type="gramEnd"/>
+      <w:r>
+        <w:t xml:space="preserve"> it mentions "uses [</w:t>
       </w:r>
       <w:proofErr w:type="spellStart"/>
       <w:r>
@@ -5365,7 +5376,15 @@
         <w:t xml:space="preserve">The structural pipeline </w:t>
       </w:r>
       <w:r>
-        <w:t xml:space="preserve">is modified from Glasser's HCP v3.27 pipelines (Glasser 2013 Neuroimage), and </w:t>
+        <w:t>is modified from Glasser's HCP v3.27 pipelines (Glasser 2013 Neuroimage</w:t>
+      </w:r>
+      <w:proofErr w:type="gramStart"/>
+      <w:r>
+        <w:t>), and</w:t>
+      </w:r>
+      <w:proofErr w:type="gramEnd"/>
+      <w:r>
+        <w:t xml:space="preserve"> </w:t>
       </w:r>
       <w:r>
         <w:t>uses the T1</w:t>
@@ -5870,13 +5889,21 @@
         <w:t>-o</w:t>
       </w:r>
       <w:r>
-        <w:t xml:space="preserve"> and second</w:t>
+        <w:t xml:space="preserve"> and </w:t>
+      </w:r>
+      <w:proofErr w:type="gramStart"/>
+      <w:r>
+        <w:t>second</w:t>
       </w:r>
       <w:r>
         <w:t>-</w:t>
       </w:r>
       <w:r>
-        <w:t xml:space="preserve">level </w:t>
+        <w:t>level</w:t>
+      </w:r>
+      <w:proofErr w:type="gramEnd"/>
+      <w:r>
+        <w:t xml:space="preserve"> </w:t>
       </w:r>
       <w:r>
         <w:rPr>
@@ -7239,7 +7266,21 @@
         <w:rPr>
           <w:bCs/>
         </w:rPr>
-        <w:t xml:space="preserve"> option in the functional analysis, it will automatically run</w:t>
+        <w:t xml:space="preserve"> option in the functional analysis, it </w:t>
+      </w:r>
+      <w:proofErr w:type="gramStart"/>
+      <w:r>
+        <w:rPr>
+          <w:bCs/>
+        </w:rPr>
+        <w:t>will</w:t>
+      </w:r>
+      <w:proofErr w:type="gramEnd"/>
+      <w:r>
+        <w:rPr>
+          <w:bCs/>
+        </w:rPr>
+        <w:t xml:space="preserve"> automatically run</w:t>
       </w:r>
       <w:r>
         <w:rPr>
@@ -8873,7 +8914,28 @@
         <w:t xml:space="preserve"> rotation)</w:t>
       </w:r>
       <w:r>
-        <w:tab/>
+        <w:t xml:space="preserve"> – </w:t>
+      </w:r>
+      <w:r>
+        <w:rPr>
+          <w:b/>
+          <w:bCs/>
+        </w:rPr>
+        <w:t xml:space="preserve">In CONN, </w:t>
+      </w:r>
+      <w:r>
+        <w:rPr>
+          <w:b/>
+          <w:bCs/>
+        </w:rPr>
+        <w:t>use this a</w:t>
+      </w:r>
+      <w:r>
+        <w:rPr>
+          <w:b/>
+          <w:bCs/>
+        </w:rPr>
+        <w:t>s “realignment”</w:t>
       </w:r>
     </w:p>
     <w:p>
@@ -9000,7 +9062,7 @@
           <w:tab w:val="left" w:pos="720"/>
           <w:tab w:val="left" w:pos="1440"/>
         </w:tabs>
-        <w:spacing w:after="0"/>
+        <w:spacing w:after="60"/>
         <w:rPr>
           <w:bCs/>
         </w:rPr>
@@ -9225,7 +9287,7 @@
           <w:tab w:val="left" w:pos="720"/>
           <w:tab w:val="left" w:pos="1440"/>
         </w:tabs>
-        <w:spacing w:after="0"/>
+        <w:spacing w:after="60"/>
         <w:rPr>
           <w:rFonts w:ascii="Aptos" w:hAnsi="Aptos"/>
           <w:color w:val="212121"/>
@@ -9417,7 +9479,7 @@
           <w:tab w:val="left" w:pos="720"/>
           <w:tab w:val="left" w:pos="1440"/>
         </w:tabs>
-        <w:spacing w:after="0"/>
+        <w:spacing w:after="60"/>
         <w:rPr>
           <w:rFonts w:ascii="Aptos" w:hAnsi="Aptos"/>
           <w:color w:val="212121"/>
@@ -9530,6 +9592,44 @@
       <w:r>
         <w:t xml:space="preserve"> (if any)</w:t>
       </w:r>
+      <w:r>
+        <w:t xml:space="preserve"> – </w:t>
+      </w:r>
+      <w:r>
+        <w:rPr>
+          <w:b/>
+          <w:bCs/>
+        </w:rPr>
+        <w:t xml:space="preserve">In CONN, </w:t>
+      </w:r>
+      <w:r>
+        <w:rPr>
+          <w:b/>
+          <w:bCs/>
+        </w:rPr>
+        <w:t xml:space="preserve">use </w:t>
+      </w:r>
+      <w:r>
+        <w:rPr>
+          <w:b/>
+          <w:bCs/>
+        </w:rPr>
+        <w:t xml:space="preserve">this </w:t>
+      </w:r>
+      <w:r>
+        <w:rPr>
+          <w:b/>
+          <w:bCs/>
+        </w:rPr>
+        <w:t>a</w:t>
+      </w:r>
+      <w:r>
+        <w:rPr>
+          <w:b/>
+          <w:bCs/>
+        </w:rPr>
+        <w:t>s “scrubbing”</w:t>
+      </w:r>
     </w:p>
     <w:p>
       <w:pPr>
@@ -9537,7 +9637,7 @@
           <w:tab w:val="left" w:pos="720"/>
           <w:tab w:val="left" w:pos="1440"/>
         </w:tabs>
-        <w:spacing w:after="0"/>
+        <w:spacing w:after="60"/>
         <w:rPr>
           <w:rFonts w:ascii="Aptos" w:hAnsi="Aptos"/>
           <w:color w:val="212121"/>
@@ -9642,7 +9742,7 @@
           <w:tab w:val="left" w:pos="720"/>
           <w:tab w:val="left" w:pos="1440"/>
         </w:tabs>
-        <w:spacing w:after="0"/>
+        <w:spacing w:after="60"/>
         <w:rPr>
           <w:rFonts w:ascii="Aptos" w:hAnsi="Aptos"/>
           <w:color w:val="212121"/>
@@ -9747,19 +9847,34 @@
       </w:r>
       <w:proofErr w:type="spellStart"/>
       <w:r>
+        <w:t>fsl_motion_</w:t>
+      </w:r>
+      <w:proofErr w:type="gramStart"/>
+      <w:r>
+        <w:t>outliers</w:t>
+      </w:r>
+      <w:proofErr w:type="spellEnd"/>
+      <w:proofErr w:type="gramEnd"/>
+      <w:r>
+        <w:t xml:space="preserve"> output (if any). If you didn't call </w:t>
+      </w:r>
+      <w:proofErr w:type="spellStart"/>
+      <w:r>
         <w:t>fsl_motion_outliers</w:t>
       </w:r>
       <w:proofErr w:type="spellEnd"/>
       <w:r>
-        <w:t xml:space="preserve"> output (if any). If you didn't call </w:t>
-      </w:r>
-      <w:proofErr w:type="spellStart"/>
-      <w:r>
-        <w:t>fsl_motion_outliers</w:t>
-      </w:r>
-      <w:proofErr w:type="spellEnd"/>
-      <w:r>
         <w:t>, this is identical to the .par output.</w:t>
+      </w:r>
+      <w:r>
+        <w:t xml:space="preserve"> – </w:t>
+      </w:r>
+      <w:r>
+        <w:rPr>
+          <w:b/>
+          <w:bCs/>
+        </w:rPr>
+        <w:t>In FSL, use this as “additional confound EVs”</w:t>
       </w:r>
     </w:p>
     <w:p>
@@ -9974,12 +10089,7 @@
       </w:pPr>
       <w:r>
         <w:tab/>
-      </w:r>
-      <w:r>
-        <w:t>In</w:t>
-      </w:r>
-      <w:r>
-        <w:t>:</w:t>
+        <w:t>In:</w:t>
       </w:r>
       <w:r>
         <w:tab/>
@@ -10670,7 +10780,7 @@
 </file>
 
 <file path=word/comments.xml><?xml version="1.0" encoding="utf-8"?>
-<w:comments xmlns:wpc="http://schemas.microsoft.com/office/word/2010/wordprocessingCanvas" xmlns:cx="http://schemas.microsoft.com/office/drawing/2014/chartex" xmlns:cx1="http://schemas.microsoft.com/office/drawing/2015/9/8/chartex" xmlns:cx2="http://schemas.microsoft.com/office/drawing/2015/10/21/chartex" xmlns:cx3="http://schemas.microsoft.com/office/drawing/2016/5/9/chartex" xmlns:cx4="http://schemas.microsoft.com/office/drawing/2016/5/10/chartex" xmlns:cx5="http://schemas.microsoft.com/office/drawing/2016/5/11/chartex" xmlns:cx6="http://schemas.microsoft.com/office/drawing/2016/5/12/chartex" xmlns:cx7="http://schemas.microsoft.com/office/drawing/2016/5/13/chartex" xmlns:cx8="http://schemas.microsoft.com/office/drawing/2016/5/14/chartex" xmlns:mc="http://schemas.openxmlformats.org/markup-compatibility/2006" xmlns:aink="http://schemas.microsoft.com/office/drawing/2016/ink" xmlns:am3d="http://schemas.microsoft.com/office/drawing/2017/model3d" xmlns:o="urn:schemas-microsoft-com:office:office" xmlns:oel="http://schemas.microsoft.com/office/2019/extlst" xmlns:r="http://schemas.openxmlformats.org/officeDocument/2006/relationships" xmlns:m="http://schemas.openxmlformats.org/officeDocument/2006/math" xmlns:v="urn:schemas-microsoft-com:vml" xmlns:wp14="http://schemas.microsoft.com/office/word/2010/wordprocessingDrawing" xmlns:wp="http://schemas.openxmlformats.org/drawingml/2006/wordprocessingDrawing" xmlns:w10="urn:schemas-microsoft-com:office:word" xmlns:w="http://schemas.openxmlformats.org/wordprocessingml/2006/main" xmlns:w14="http://schemas.microsoft.com/office/word/2010/wordml" xmlns:w15="http://schemas.microsoft.com/office/word/2012/wordml" xmlns:w16cex="http://schemas.microsoft.com/office/word/2018/wordml/cex" xmlns:w16cid="http://schemas.microsoft.com/office/word/2016/wordml/cid" xmlns:w16="http://schemas.microsoft.com/office/word/2018/wordml" xmlns:w16sdtdh="http://schemas.microsoft.com/office/word/2020/wordml/sdtdatahash" xmlns:w16se="http://schemas.microsoft.com/office/word/2015/wordml/symex" xmlns:wpg="http://schemas.microsoft.com/office/word/2010/wordprocessingGroup" xmlns:wpi="http://schemas.microsoft.com/office/word/2010/wordprocessingInk" xmlns:wne="http://schemas.microsoft.com/office/word/2006/wordml" xmlns:wps="http://schemas.microsoft.com/office/word/2010/wordprocessingShape" mc:Ignorable="w14 w15 w16se w16cid w16 w16cex w16sdtdh wp14">
+<w:comments xmlns:wpc="http://schemas.microsoft.com/office/word/2010/wordprocessingCanvas" xmlns:cx="http://schemas.microsoft.com/office/drawing/2014/chartex" xmlns:cx1="http://schemas.microsoft.com/office/drawing/2015/9/8/chartex" xmlns:cx2="http://schemas.microsoft.com/office/drawing/2015/10/21/chartex" xmlns:cx3="http://schemas.microsoft.com/office/drawing/2016/5/9/chartex" xmlns:cx4="http://schemas.microsoft.com/office/drawing/2016/5/10/chartex" xmlns:cx5="http://schemas.microsoft.com/office/drawing/2016/5/11/chartex" xmlns:cx6="http://schemas.microsoft.com/office/drawing/2016/5/12/chartex" xmlns:cx7="http://schemas.microsoft.com/office/drawing/2016/5/13/chartex" xmlns:cx8="http://schemas.microsoft.com/office/drawing/2016/5/14/chartex" xmlns:mc="http://schemas.openxmlformats.org/markup-compatibility/2006" xmlns:aink="http://schemas.microsoft.com/office/drawing/2016/ink" xmlns:am3d="http://schemas.microsoft.com/office/drawing/2017/model3d" xmlns:o="urn:schemas-microsoft-com:office:office" xmlns:oel="http://schemas.microsoft.com/office/2019/extlst" xmlns:r="http://schemas.openxmlformats.org/officeDocument/2006/relationships" xmlns:m="http://schemas.openxmlformats.org/officeDocument/2006/math" xmlns:v="urn:schemas-microsoft-com:vml" xmlns:wp14="http://schemas.microsoft.com/office/word/2010/wordprocessingDrawing" xmlns:wp="http://schemas.openxmlformats.org/drawingml/2006/wordprocessingDrawing" xmlns:w10="urn:schemas-microsoft-com:office:word" xmlns:w="http://schemas.openxmlformats.org/wordprocessingml/2006/main" xmlns:w14="http://schemas.microsoft.com/office/word/2010/wordml" xmlns:w15="http://schemas.microsoft.com/office/word/2012/wordml" xmlns:w16cex="http://schemas.microsoft.com/office/word/2018/wordml/cex" xmlns:w16cid="http://schemas.microsoft.com/office/word/2016/wordml/cid" xmlns:w16="http://schemas.microsoft.com/office/word/2018/wordml" xmlns:w16du="http://schemas.microsoft.com/office/word/2023/wordml/word16du" xmlns:w16sdtdh="http://schemas.microsoft.com/office/word/2020/wordml/sdtdatahash" xmlns:w16se="http://schemas.microsoft.com/office/word/2015/wordml/symex" xmlns:wpg="http://schemas.microsoft.com/office/word/2010/wordprocessingGroup" xmlns:wpi="http://schemas.microsoft.com/office/word/2010/wordprocessingInk" xmlns:wne="http://schemas.microsoft.com/office/word/2006/wordml" xmlns:wps="http://schemas.microsoft.com/office/word/2010/wordprocessingShape" mc:Ignorable="w14 w15 w16se w16cid w16 w16cex w16sdtdh w16du wp14">
   <w:comment w:id="4" w:author="Philip, Benjamin" w:date="2024-07-07T14:19:00Z" w:initials="LU">
     <w:p>
       <w:r>
@@ -10710,28 +10820,28 @@
 </file>
 
 <file path=word/commentsExtended.xml><?xml version="1.0" encoding="utf-8"?>
-<w15:commentsEx xmlns:wpc="http://schemas.microsoft.com/office/word/2010/wordprocessingCanvas" xmlns:cx="http://schemas.microsoft.com/office/drawing/2014/chartex" xmlns:cx1="http://schemas.microsoft.com/office/drawing/2015/9/8/chartex" xmlns:cx2="http://schemas.microsoft.com/office/drawing/2015/10/21/chartex" xmlns:cx3="http://schemas.microsoft.com/office/drawing/2016/5/9/chartex" xmlns:cx4="http://schemas.microsoft.com/office/drawing/2016/5/10/chartex" xmlns:cx5="http://schemas.microsoft.com/office/drawing/2016/5/11/chartex" xmlns:cx6="http://schemas.microsoft.com/office/drawing/2016/5/12/chartex" xmlns:cx7="http://schemas.microsoft.com/office/drawing/2016/5/13/chartex" xmlns:cx8="http://schemas.microsoft.com/office/drawing/2016/5/14/chartex" xmlns:mc="http://schemas.openxmlformats.org/markup-compatibility/2006" xmlns:aink="http://schemas.microsoft.com/office/drawing/2016/ink" xmlns:am3d="http://schemas.microsoft.com/office/drawing/2017/model3d" xmlns:o="urn:schemas-microsoft-com:office:office" xmlns:oel="http://schemas.microsoft.com/office/2019/extlst" xmlns:r="http://schemas.openxmlformats.org/officeDocument/2006/relationships" xmlns:m="http://schemas.openxmlformats.org/officeDocument/2006/math" xmlns:v="urn:schemas-microsoft-com:vml" xmlns:wp14="http://schemas.microsoft.com/office/word/2010/wordprocessingDrawing" xmlns:wp="http://schemas.openxmlformats.org/drawingml/2006/wordprocessingDrawing" xmlns:w10="urn:schemas-microsoft-com:office:word" xmlns:w="http://schemas.openxmlformats.org/wordprocessingml/2006/main" xmlns:w14="http://schemas.microsoft.com/office/word/2010/wordml" xmlns:w15="http://schemas.microsoft.com/office/word/2012/wordml" xmlns:w16cex="http://schemas.microsoft.com/office/word/2018/wordml/cex" xmlns:w16cid="http://schemas.microsoft.com/office/word/2016/wordml/cid" xmlns:w16="http://schemas.microsoft.com/office/word/2018/wordml" xmlns:w16sdtdh="http://schemas.microsoft.com/office/word/2020/wordml/sdtdatahash" xmlns:w16se="http://schemas.microsoft.com/office/word/2015/wordml/symex" xmlns:wpg="http://schemas.microsoft.com/office/word/2010/wordprocessingGroup" xmlns:wpi="http://schemas.microsoft.com/office/word/2010/wordprocessingInk" xmlns:wne="http://schemas.microsoft.com/office/word/2006/wordml" xmlns:wps="http://schemas.microsoft.com/office/word/2010/wordprocessingShape" mc:Ignorable="w14 w15 w16se w16cid w16 w16cex w16sdtdh wp14">
+<w15:commentsEx xmlns:wpc="http://schemas.microsoft.com/office/word/2010/wordprocessingCanvas" xmlns:cx="http://schemas.microsoft.com/office/drawing/2014/chartex" xmlns:cx1="http://schemas.microsoft.com/office/drawing/2015/9/8/chartex" xmlns:cx2="http://schemas.microsoft.com/office/drawing/2015/10/21/chartex" xmlns:cx3="http://schemas.microsoft.com/office/drawing/2016/5/9/chartex" xmlns:cx4="http://schemas.microsoft.com/office/drawing/2016/5/10/chartex" xmlns:cx5="http://schemas.microsoft.com/office/drawing/2016/5/11/chartex" xmlns:cx6="http://schemas.microsoft.com/office/drawing/2016/5/12/chartex" xmlns:cx7="http://schemas.microsoft.com/office/drawing/2016/5/13/chartex" xmlns:cx8="http://schemas.microsoft.com/office/drawing/2016/5/14/chartex" xmlns:mc="http://schemas.openxmlformats.org/markup-compatibility/2006" xmlns:aink="http://schemas.microsoft.com/office/drawing/2016/ink" xmlns:am3d="http://schemas.microsoft.com/office/drawing/2017/model3d" xmlns:o="urn:schemas-microsoft-com:office:office" xmlns:oel="http://schemas.microsoft.com/office/2019/extlst" xmlns:r="http://schemas.openxmlformats.org/officeDocument/2006/relationships" xmlns:m="http://schemas.openxmlformats.org/officeDocument/2006/math" xmlns:v="urn:schemas-microsoft-com:vml" xmlns:wp14="http://schemas.microsoft.com/office/word/2010/wordprocessingDrawing" xmlns:wp="http://schemas.openxmlformats.org/drawingml/2006/wordprocessingDrawing" xmlns:w10="urn:schemas-microsoft-com:office:word" xmlns:w="http://schemas.openxmlformats.org/wordprocessingml/2006/main" xmlns:w14="http://schemas.microsoft.com/office/word/2010/wordml" xmlns:w15="http://schemas.microsoft.com/office/word/2012/wordml" xmlns:w16cex="http://schemas.microsoft.com/office/word/2018/wordml/cex" xmlns:w16cid="http://schemas.microsoft.com/office/word/2016/wordml/cid" xmlns:w16="http://schemas.microsoft.com/office/word/2018/wordml" xmlns:w16du="http://schemas.microsoft.com/office/word/2023/wordml/word16du" xmlns:w16sdtdh="http://schemas.microsoft.com/office/word/2020/wordml/sdtdatahash" xmlns:w16se="http://schemas.microsoft.com/office/word/2015/wordml/symex" xmlns:wpg="http://schemas.microsoft.com/office/word/2010/wordprocessingGroup" xmlns:wpi="http://schemas.microsoft.com/office/word/2010/wordprocessingInk" xmlns:wne="http://schemas.microsoft.com/office/word/2006/wordml" xmlns:wps="http://schemas.microsoft.com/office/word/2010/wordprocessingShape" mc:Ignorable="w14 w15 w16se w16cid w16 w16cex w16sdtdh w16du wp14">
   <w15:commentEx w15:paraId="2374A6B6" w15:done="0"/>
   <w15:commentEx w15:paraId="214A980F" w15:done="0"/>
 </w15:commentsEx>
 </file>
 
 <file path=word/commentsExtensible.xml><?xml version="1.0" encoding="utf-8"?>
-<w16cex:commentsExtensible xmlns:wpc="http://schemas.microsoft.com/office/word/2010/wordprocessingCanvas" xmlns:cx="http://schemas.microsoft.com/office/drawing/2014/chartex" xmlns:cx1="http://schemas.microsoft.com/office/drawing/2015/9/8/chartex" xmlns:cx2="http://schemas.microsoft.com/office/drawing/2015/10/21/chartex" xmlns:cx3="http://schemas.microsoft.com/office/drawing/2016/5/9/chartex" xmlns:cx4="http://schemas.microsoft.com/office/drawing/2016/5/10/chartex" xmlns:cx5="http://schemas.microsoft.com/office/drawing/2016/5/11/chartex" xmlns:cx6="http://schemas.microsoft.com/office/drawing/2016/5/12/chartex" xmlns:cx7="http://schemas.microsoft.com/office/drawing/2016/5/13/chartex" xmlns:cx8="http://schemas.microsoft.com/office/drawing/2016/5/14/chartex" xmlns:cr="http://schemas.microsoft.com/office/comments/2020/reactions" xmlns:mc="http://schemas.openxmlformats.org/markup-compatibility/2006" xmlns:aink="http://schemas.microsoft.com/office/drawing/2016/ink" xmlns:am3d="http://schemas.microsoft.com/office/drawing/2017/model3d" xmlns:o="urn:schemas-microsoft-com:office:office" xmlns:oel="http://schemas.microsoft.com/office/2019/extlst" xmlns:r="http://schemas.openxmlformats.org/officeDocument/2006/relationships" xmlns:m="http://schemas.openxmlformats.org/officeDocument/2006/math" xmlns:v="urn:schemas-microsoft-com:vml" xmlns:wp14="http://schemas.microsoft.com/office/word/2010/wordprocessingDrawing" xmlns:wp="http://schemas.openxmlformats.org/drawingml/2006/wordprocessingDrawing" xmlns:w10="urn:schemas-microsoft-com:office:word" xmlns:w="http://schemas.openxmlformats.org/wordprocessingml/2006/main" xmlns:w14="http://schemas.microsoft.com/office/word/2010/wordml" xmlns:w15="http://schemas.microsoft.com/office/word/2012/wordml" xmlns:w16cex="http://schemas.microsoft.com/office/word/2018/wordml/cex" xmlns:w16cid="http://schemas.microsoft.com/office/word/2016/wordml/cid" xmlns:w16="http://schemas.microsoft.com/office/word/2018/wordml" xmlns:w16sdtdh="http://schemas.microsoft.com/office/word/2020/wordml/sdtdatahash" xmlns:w16se="http://schemas.microsoft.com/office/word/2015/wordml/symex" xmlns:wpg="http://schemas.microsoft.com/office/word/2010/wordprocessingGroup" xmlns:wpi="http://schemas.microsoft.com/office/word/2010/wordprocessingInk" xmlns:wne="http://schemas.microsoft.com/office/word/2006/wordml" xmlns:wps="http://schemas.microsoft.com/office/word/2010/wordprocessingShape" mc:Ignorable="w14 w15 w16se w16cid w16 w16cex w16sdtdh cr wp14">
+<w16cex:commentsExtensible xmlns:wpc="http://schemas.microsoft.com/office/word/2010/wordprocessingCanvas" xmlns:cx="http://schemas.microsoft.com/office/drawing/2014/chartex" xmlns:cx1="http://schemas.microsoft.com/office/drawing/2015/9/8/chartex" xmlns:cx2="http://schemas.microsoft.com/office/drawing/2015/10/21/chartex" xmlns:cx3="http://schemas.microsoft.com/office/drawing/2016/5/9/chartex" xmlns:cx4="http://schemas.microsoft.com/office/drawing/2016/5/10/chartex" xmlns:cx5="http://schemas.microsoft.com/office/drawing/2016/5/11/chartex" xmlns:cx6="http://schemas.microsoft.com/office/drawing/2016/5/12/chartex" xmlns:cx7="http://schemas.microsoft.com/office/drawing/2016/5/13/chartex" xmlns:cx8="http://schemas.microsoft.com/office/drawing/2016/5/14/chartex" xmlns:cr="http://schemas.microsoft.com/office/comments/2020/reactions" xmlns:mc="http://schemas.openxmlformats.org/markup-compatibility/2006" xmlns:aink="http://schemas.microsoft.com/office/drawing/2016/ink" xmlns:am3d="http://schemas.microsoft.com/office/drawing/2017/model3d" xmlns:o="urn:schemas-microsoft-com:office:office" xmlns:oel="http://schemas.microsoft.com/office/2019/extlst" xmlns:r="http://schemas.openxmlformats.org/officeDocument/2006/relationships" xmlns:m="http://schemas.openxmlformats.org/officeDocument/2006/math" xmlns:v="urn:schemas-microsoft-com:vml" xmlns:wp14="http://schemas.microsoft.com/office/word/2010/wordprocessingDrawing" xmlns:wp="http://schemas.openxmlformats.org/drawingml/2006/wordprocessingDrawing" xmlns:w10="urn:schemas-microsoft-com:office:word" xmlns:w="http://schemas.openxmlformats.org/wordprocessingml/2006/main" xmlns:w14="http://schemas.microsoft.com/office/word/2010/wordml" xmlns:w15="http://schemas.microsoft.com/office/word/2012/wordml" xmlns:w16cex="http://schemas.microsoft.com/office/word/2018/wordml/cex" xmlns:w16cid="http://schemas.microsoft.com/office/word/2016/wordml/cid" xmlns:w16="http://schemas.microsoft.com/office/word/2018/wordml" xmlns:w16du="http://schemas.microsoft.com/office/word/2023/wordml/word16du" xmlns:w16sdtdh="http://schemas.microsoft.com/office/word/2020/wordml/sdtdatahash" xmlns:w16se="http://schemas.microsoft.com/office/word/2015/wordml/symex" xmlns:wpg="http://schemas.microsoft.com/office/word/2010/wordprocessingGroup" xmlns:wpi="http://schemas.microsoft.com/office/word/2010/wordprocessingInk" xmlns:wne="http://schemas.microsoft.com/office/word/2006/wordml" xmlns:wps="http://schemas.microsoft.com/office/word/2010/wordprocessingShape" mc:Ignorable="w14 w15 w16se w16cid w16 w16cex w16sdtdh cr w16du wp14">
   <w16cex:commentExtensible w16cex:durableId="7E54C003" w16cex:dateUtc="2024-07-07T19:19:00Z"/>
   <w16cex:commentExtensible w16cex:durableId="3A784DE9" w16cex:dateUtc="2024-07-07T19:23:00Z"/>
 </w16cex:commentsExtensible>
 </file>
 
 <file path=word/commentsIds.xml><?xml version="1.0" encoding="utf-8"?>
-<w16cid:commentsIds xmlns:wpc="http://schemas.microsoft.com/office/word/2010/wordprocessingCanvas" xmlns:cx="http://schemas.microsoft.com/office/drawing/2014/chartex" xmlns:cx1="http://schemas.microsoft.com/office/drawing/2015/9/8/chartex" xmlns:cx2="http://schemas.microsoft.com/office/drawing/2015/10/21/chartex" xmlns:cx3="http://schemas.microsoft.com/office/drawing/2016/5/9/chartex" xmlns:cx4="http://schemas.microsoft.com/office/drawing/2016/5/10/chartex" xmlns:cx5="http://schemas.microsoft.com/office/drawing/2016/5/11/chartex" xmlns:cx6="http://schemas.microsoft.com/office/drawing/2016/5/12/chartex" xmlns:cx7="http://schemas.microsoft.com/office/drawing/2016/5/13/chartex" xmlns:cx8="http://schemas.microsoft.com/office/drawing/2016/5/14/chartex" xmlns:mc="http://schemas.openxmlformats.org/markup-compatibility/2006" xmlns:aink="http://schemas.microsoft.com/office/drawing/2016/ink" xmlns:am3d="http://schemas.microsoft.com/office/drawing/2017/model3d" xmlns:o="urn:schemas-microsoft-com:office:office" xmlns:oel="http://schemas.microsoft.com/office/2019/extlst" xmlns:r="http://schemas.openxmlformats.org/officeDocument/2006/relationships" xmlns:m="http://schemas.openxmlformats.org/officeDocument/2006/math" xmlns:v="urn:schemas-microsoft-com:vml" xmlns:wp14="http://schemas.microsoft.com/office/word/2010/wordprocessingDrawing" xmlns:wp="http://schemas.openxmlformats.org/drawingml/2006/wordprocessingDrawing" xmlns:w10="urn:schemas-microsoft-com:office:word" xmlns:w="http://schemas.openxmlformats.org/wordprocessingml/2006/main" xmlns:w14="http://schemas.microsoft.com/office/word/2010/wordml" xmlns:w15="http://schemas.microsoft.com/office/word/2012/wordml" xmlns:w16cex="http://schemas.microsoft.com/office/word/2018/wordml/cex" xmlns:w16cid="http://schemas.microsoft.com/office/word/2016/wordml/cid" xmlns:w16="http://schemas.microsoft.com/office/word/2018/wordml" xmlns:w16sdtdh="http://schemas.microsoft.com/office/word/2020/wordml/sdtdatahash" xmlns:w16se="http://schemas.microsoft.com/office/word/2015/wordml/symex" xmlns:wpg="http://schemas.microsoft.com/office/word/2010/wordprocessingGroup" xmlns:wpi="http://schemas.microsoft.com/office/word/2010/wordprocessingInk" xmlns:wne="http://schemas.microsoft.com/office/word/2006/wordml" xmlns:wps="http://schemas.microsoft.com/office/word/2010/wordprocessingShape" mc:Ignorable="w14 w15 w16se w16cid w16 w16cex w16sdtdh wp14">
+<w16cid:commentsIds xmlns:wpc="http://schemas.microsoft.com/office/word/2010/wordprocessingCanvas" xmlns:cx="http://schemas.microsoft.com/office/drawing/2014/chartex" xmlns:cx1="http://schemas.microsoft.com/office/drawing/2015/9/8/chartex" xmlns:cx2="http://schemas.microsoft.com/office/drawing/2015/10/21/chartex" xmlns:cx3="http://schemas.microsoft.com/office/drawing/2016/5/9/chartex" xmlns:cx4="http://schemas.microsoft.com/office/drawing/2016/5/10/chartex" xmlns:cx5="http://schemas.microsoft.com/office/drawing/2016/5/11/chartex" xmlns:cx6="http://schemas.microsoft.com/office/drawing/2016/5/12/chartex" xmlns:cx7="http://schemas.microsoft.com/office/drawing/2016/5/13/chartex" xmlns:cx8="http://schemas.microsoft.com/office/drawing/2016/5/14/chartex" xmlns:mc="http://schemas.openxmlformats.org/markup-compatibility/2006" xmlns:aink="http://schemas.microsoft.com/office/drawing/2016/ink" xmlns:am3d="http://schemas.microsoft.com/office/drawing/2017/model3d" xmlns:o="urn:schemas-microsoft-com:office:office" xmlns:oel="http://schemas.microsoft.com/office/2019/extlst" xmlns:r="http://schemas.openxmlformats.org/officeDocument/2006/relationships" xmlns:m="http://schemas.openxmlformats.org/officeDocument/2006/math" xmlns:v="urn:schemas-microsoft-com:vml" xmlns:wp14="http://schemas.microsoft.com/office/word/2010/wordprocessingDrawing" xmlns:wp="http://schemas.openxmlformats.org/drawingml/2006/wordprocessingDrawing" xmlns:w10="urn:schemas-microsoft-com:office:word" xmlns:w="http://schemas.openxmlformats.org/wordprocessingml/2006/main" xmlns:w14="http://schemas.microsoft.com/office/word/2010/wordml" xmlns:w15="http://schemas.microsoft.com/office/word/2012/wordml" xmlns:w16cex="http://schemas.microsoft.com/office/word/2018/wordml/cex" xmlns:w16cid="http://schemas.microsoft.com/office/word/2016/wordml/cid" xmlns:w16="http://schemas.microsoft.com/office/word/2018/wordml" xmlns:w16du="http://schemas.microsoft.com/office/word/2023/wordml/word16du" xmlns:w16sdtdh="http://schemas.microsoft.com/office/word/2020/wordml/sdtdatahash" xmlns:w16se="http://schemas.microsoft.com/office/word/2015/wordml/symex" xmlns:wpg="http://schemas.microsoft.com/office/word/2010/wordprocessingGroup" xmlns:wpi="http://schemas.microsoft.com/office/word/2010/wordprocessingInk" xmlns:wne="http://schemas.microsoft.com/office/word/2006/wordml" xmlns:wps="http://schemas.microsoft.com/office/word/2010/wordprocessingShape" mc:Ignorable="w14 w15 w16se w16cid w16 w16cex w16sdtdh w16du wp14">
   <w16cid:commentId w16cid:paraId="2374A6B6" w16cid:durableId="7E54C003"/>
   <w16cid:commentId w16cid:paraId="214A980F" w16cid:durableId="3A784DE9"/>
 </w16cid:commentsIds>
 </file>
 
 <file path=word/endnotes.xml><?xml version="1.0" encoding="utf-8"?>
-<w:endnotes xmlns:wpc="http://schemas.microsoft.com/office/word/2010/wordprocessingCanvas" xmlns:cx="http://schemas.microsoft.com/office/drawing/2014/chartex" xmlns:cx1="http://schemas.microsoft.com/office/drawing/2015/9/8/chartex" xmlns:cx2="http://schemas.microsoft.com/office/drawing/2015/10/21/chartex" xmlns:cx3="http://schemas.microsoft.com/office/drawing/2016/5/9/chartex" xmlns:cx4="http://schemas.microsoft.com/office/drawing/2016/5/10/chartex" xmlns:cx5="http://schemas.microsoft.com/office/drawing/2016/5/11/chartex" xmlns:cx6="http://schemas.microsoft.com/office/drawing/2016/5/12/chartex" xmlns:cx7="http://schemas.microsoft.com/office/drawing/2016/5/13/chartex" xmlns:cx8="http://schemas.microsoft.com/office/drawing/2016/5/14/chartex" xmlns:mc="http://schemas.openxmlformats.org/markup-compatibility/2006" xmlns:aink="http://schemas.microsoft.com/office/drawing/2016/ink" xmlns:am3d="http://schemas.microsoft.com/office/drawing/2017/model3d" xmlns:o="urn:schemas-microsoft-com:office:office" xmlns:oel="http://schemas.microsoft.com/office/2019/extlst" xmlns:r="http://schemas.openxmlformats.org/officeDocument/2006/relationships" xmlns:m="http://schemas.openxmlformats.org/officeDocument/2006/math" xmlns:v="urn:schemas-microsoft-com:vml" xmlns:wp14="http://schemas.microsoft.com/office/word/2010/wordprocessingDrawing" xmlns:wp="http://schemas.openxmlformats.org/drawingml/2006/wordprocessingDrawing" xmlns:w10="urn:schemas-microsoft-com:office:word" xmlns:w="http://schemas.openxmlformats.org/wordprocessingml/2006/main" xmlns:w14="http://schemas.microsoft.com/office/word/2010/wordml" xmlns:w15="http://schemas.microsoft.com/office/word/2012/wordml" xmlns:w16cex="http://schemas.microsoft.com/office/word/2018/wordml/cex" xmlns:w16cid="http://schemas.microsoft.com/office/word/2016/wordml/cid" xmlns:w16="http://schemas.microsoft.com/office/word/2018/wordml" xmlns:w16sdtdh="http://schemas.microsoft.com/office/word/2020/wordml/sdtdatahash" xmlns:w16se="http://schemas.microsoft.com/office/word/2015/wordml/symex" xmlns:wpg="http://schemas.microsoft.com/office/word/2010/wordprocessingGroup" xmlns:wpi="http://schemas.microsoft.com/office/word/2010/wordprocessingInk" xmlns:wne="http://schemas.microsoft.com/office/word/2006/wordml" xmlns:wps="http://schemas.microsoft.com/office/word/2010/wordprocessingShape" mc:Ignorable="w14 w15 w16se w16cid w16 w16cex w16sdtdh wp14">
+<w:endnotes xmlns:wpc="http://schemas.microsoft.com/office/word/2010/wordprocessingCanvas" xmlns:cx="http://schemas.microsoft.com/office/drawing/2014/chartex" xmlns:cx1="http://schemas.microsoft.com/office/drawing/2015/9/8/chartex" xmlns:cx2="http://schemas.microsoft.com/office/drawing/2015/10/21/chartex" xmlns:cx3="http://schemas.microsoft.com/office/drawing/2016/5/9/chartex" xmlns:cx4="http://schemas.microsoft.com/office/drawing/2016/5/10/chartex" xmlns:cx5="http://schemas.microsoft.com/office/drawing/2016/5/11/chartex" xmlns:cx6="http://schemas.microsoft.com/office/drawing/2016/5/12/chartex" xmlns:cx7="http://schemas.microsoft.com/office/drawing/2016/5/13/chartex" xmlns:cx8="http://schemas.microsoft.com/office/drawing/2016/5/14/chartex" xmlns:mc="http://schemas.openxmlformats.org/markup-compatibility/2006" xmlns:aink="http://schemas.microsoft.com/office/drawing/2016/ink" xmlns:am3d="http://schemas.microsoft.com/office/drawing/2017/model3d" xmlns:o="urn:schemas-microsoft-com:office:office" xmlns:oel="http://schemas.microsoft.com/office/2019/extlst" xmlns:r="http://schemas.openxmlformats.org/officeDocument/2006/relationships" xmlns:m="http://schemas.openxmlformats.org/officeDocument/2006/math" xmlns:v="urn:schemas-microsoft-com:vml" xmlns:wp14="http://schemas.microsoft.com/office/word/2010/wordprocessingDrawing" xmlns:wp="http://schemas.openxmlformats.org/drawingml/2006/wordprocessingDrawing" xmlns:w10="urn:schemas-microsoft-com:office:word" xmlns:w="http://schemas.openxmlformats.org/wordprocessingml/2006/main" xmlns:w14="http://schemas.microsoft.com/office/word/2010/wordml" xmlns:w15="http://schemas.microsoft.com/office/word/2012/wordml" xmlns:w16cex="http://schemas.microsoft.com/office/word/2018/wordml/cex" xmlns:w16cid="http://schemas.microsoft.com/office/word/2016/wordml/cid" xmlns:w16="http://schemas.microsoft.com/office/word/2018/wordml" xmlns:w16du="http://schemas.microsoft.com/office/word/2023/wordml/word16du" xmlns:w16sdtdh="http://schemas.microsoft.com/office/word/2020/wordml/sdtdatahash" xmlns:w16se="http://schemas.microsoft.com/office/word/2015/wordml/symex" xmlns:wpg="http://schemas.microsoft.com/office/word/2010/wordprocessingGroup" xmlns:wpi="http://schemas.microsoft.com/office/word/2010/wordprocessingInk" xmlns:wne="http://schemas.microsoft.com/office/word/2006/wordml" xmlns:wps="http://schemas.microsoft.com/office/word/2010/wordprocessingShape" mc:Ignorable="w14 w15 w16se w16cid w16 w16cex w16sdtdh w16du wp14">
   <w:endnote w:type="separator" w:id="-1">
     <w:p>
       <w:pPr>
@@ -10756,7 +10866,7 @@
 </file>
 
 <file path=word/footnotes.xml><?xml version="1.0" encoding="utf-8"?>
-<w:footnotes xmlns:wpc="http://schemas.microsoft.com/office/word/2010/wordprocessingCanvas" xmlns:cx="http://schemas.microsoft.com/office/drawing/2014/chartex" xmlns:cx1="http://schemas.microsoft.com/office/drawing/2015/9/8/chartex" xmlns:cx2="http://schemas.microsoft.com/office/drawing/2015/10/21/chartex" xmlns:cx3="http://schemas.microsoft.com/office/drawing/2016/5/9/chartex" xmlns:cx4="http://schemas.microsoft.com/office/drawing/2016/5/10/chartex" xmlns:cx5="http://schemas.microsoft.com/office/drawing/2016/5/11/chartex" xmlns:cx6="http://schemas.microsoft.com/office/drawing/2016/5/12/chartex" xmlns:cx7="http://schemas.microsoft.com/office/drawing/2016/5/13/chartex" xmlns:cx8="http://schemas.microsoft.com/office/drawing/2016/5/14/chartex" xmlns:mc="http://schemas.openxmlformats.org/markup-compatibility/2006" xmlns:aink="http://schemas.microsoft.com/office/drawing/2016/ink" xmlns:am3d="http://schemas.microsoft.com/office/drawing/2017/model3d" xmlns:o="urn:schemas-microsoft-com:office:office" xmlns:oel="http://schemas.microsoft.com/office/2019/extlst" xmlns:r="http://schemas.openxmlformats.org/officeDocument/2006/relationships" xmlns:m="http://schemas.openxmlformats.org/officeDocument/2006/math" xmlns:v="urn:schemas-microsoft-com:vml" xmlns:wp14="http://schemas.microsoft.com/office/word/2010/wordprocessingDrawing" xmlns:wp="http://schemas.openxmlformats.org/drawingml/2006/wordprocessingDrawing" xmlns:w10="urn:schemas-microsoft-com:office:word" xmlns:w="http://schemas.openxmlformats.org/wordprocessingml/2006/main" xmlns:w14="http://schemas.microsoft.com/office/word/2010/wordml" xmlns:w15="http://schemas.microsoft.com/office/word/2012/wordml" xmlns:w16cex="http://schemas.microsoft.com/office/word/2018/wordml/cex" xmlns:w16cid="http://schemas.microsoft.com/office/word/2016/wordml/cid" xmlns:w16="http://schemas.microsoft.com/office/word/2018/wordml" xmlns:w16sdtdh="http://schemas.microsoft.com/office/word/2020/wordml/sdtdatahash" xmlns:w16se="http://schemas.microsoft.com/office/word/2015/wordml/symex" xmlns:wpg="http://schemas.microsoft.com/office/word/2010/wordprocessingGroup" xmlns:wpi="http://schemas.microsoft.com/office/word/2010/wordprocessingInk" xmlns:wne="http://schemas.microsoft.com/office/word/2006/wordml" xmlns:wps="http://schemas.microsoft.com/office/word/2010/wordprocessingShape" mc:Ignorable="w14 w15 w16se w16cid w16 w16cex w16sdtdh wp14">
+<w:footnotes xmlns:wpc="http://schemas.microsoft.com/office/word/2010/wordprocessingCanvas" xmlns:cx="http://schemas.microsoft.com/office/drawing/2014/chartex" xmlns:cx1="http://schemas.microsoft.com/office/drawing/2015/9/8/chartex" xmlns:cx2="http://schemas.microsoft.com/office/drawing/2015/10/21/chartex" xmlns:cx3="http://schemas.microsoft.com/office/drawing/2016/5/9/chartex" xmlns:cx4="http://schemas.microsoft.com/office/drawing/2016/5/10/chartex" xmlns:cx5="http://schemas.microsoft.com/office/drawing/2016/5/11/chartex" xmlns:cx6="http://schemas.microsoft.com/office/drawing/2016/5/12/chartex" xmlns:cx7="http://schemas.microsoft.com/office/drawing/2016/5/13/chartex" xmlns:cx8="http://schemas.microsoft.com/office/drawing/2016/5/14/chartex" xmlns:mc="http://schemas.openxmlformats.org/markup-compatibility/2006" xmlns:aink="http://schemas.microsoft.com/office/drawing/2016/ink" xmlns:am3d="http://schemas.microsoft.com/office/drawing/2017/model3d" xmlns:o="urn:schemas-microsoft-com:office:office" xmlns:oel="http://schemas.microsoft.com/office/2019/extlst" xmlns:r="http://schemas.openxmlformats.org/officeDocument/2006/relationships" xmlns:m="http://schemas.openxmlformats.org/officeDocument/2006/math" xmlns:v="urn:schemas-microsoft-com:vml" xmlns:wp14="http://schemas.microsoft.com/office/word/2010/wordprocessingDrawing" xmlns:wp="http://schemas.openxmlformats.org/drawingml/2006/wordprocessingDrawing" xmlns:w10="urn:schemas-microsoft-com:office:word" xmlns:w="http://schemas.openxmlformats.org/wordprocessingml/2006/main" xmlns:w14="http://schemas.microsoft.com/office/word/2010/wordml" xmlns:w15="http://schemas.microsoft.com/office/word/2012/wordml" xmlns:w16cex="http://schemas.microsoft.com/office/word/2018/wordml/cex" xmlns:w16cid="http://schemas.microsoft.com/office/word/2016/wordml/cid" xmlns:w16="http://schemas.microsoft.com/office/word/2018/wordml" xmlns:w16du="http://schemas.microsoft.com/office/word/2023/wordml/word16du" xmlns:w16sdtdh="http://schemas.microsoft.com/office/word/2020/wordml/sdtdatahash" xmlns:w16se="http://schemas.microsoft.com/office/word/2015/wordml/symex" xmlns:wpg="http://schemas.microsoft.com/office/word/2010/wordprocessingGroup" xmlns:wpi="http://schemas.microsoft.com/office/word/2010/wordprocessingInk" xmlns:wne="http://schemas.microsoft.com/office/word/2006/wordml" xmlns:wps="http://schemas.microsoft.com/office/word/2010/wordprocessingShape" mc:Ignorable="w14 w15 w16se w16cid w16 w16cex w16sdtdh w16du wp14">
   <w:footnote w:type="separator" w:id="-1">
     <w:p>
       <w:pPr>
@@ -10781,7 +10891,7 @@
 </file>
 
 <file path=word/numbering.xml><?xml version="1.0" encoding="utf-8"?>
-<w:numbering xmlns:wpc="http://schemas.microsoft.com/office/word/2010/wordprocessingCanvas" xmlns:cx="http://schemas.microsoft.com/office/drawing/2014/chartex" xmlns:cx1="http://schemas.microsoft.com/office/drawing/2015/9/8/chartex" xmlns:cx2="http://schemas.microsoft.com/office/drawing/2015/10/21/chartex" xmlns:cx3="http://schemas.microsoft.com/office/drawing/2016/5/9/chartex" xmlns:cx4="http://schemas.microsoft.com/office/drawing/2016/5/10/chartex" xmlns:cx5="http://schemas.microsoft.com/office/drawing/2016/5/11/chartex" xmlns:cx6="http://schemas.microsoft.com/office/drawing/2016/5/12/chartex" xmlns:cx7="http://schemas.microsoft.com/office/drawing/2016/5/13/chartex" xmlns:cx8="http://schemas.microsoft.com/office/drawing/2016/5/14/chartex" xmlns:mc="http://schemas.openxmlformats.org/markup-compatibility/2006" xmlns:aink="http://schemas.microsoft.com/office/drawing/2016/ink" xmlns:am3d="http://schemas.microsoft.com/office/drawing/2017/model3d" xmlns:o="urn:schemas-microsoft-com:office:office" xmlns:oel="http://schemas.microsoft.com/office/2019/extlst" xmlns:r="http://schemas.openxmlformats.org/officeDocument/2006/relationships" xmlns:m="http://schemas.openxmlformats.org/officeDocument/2006/math" xmlns:v="urn:schemas-microsoft-com:vml" xmlns:wp14="http://schemas.microsoft.com/office/word/2010/wordprocessingDrawing" xmlns:wp="http://schemas.openxmlformats.org/drawingml/2006/wordprocessingDrawing" xmlns:w10="urn:schemas-microsoft-com:office:word" xmlns:w="http://schemas.openxmlformats.org/wordprocessingml/2006/main" xmlns:w14="http://schemas.microsoft.com/office/word/2010/wordml" xmlns:w15="http://schemas.microsoft.com/office/word/2012/wordml" xmlns:w16cex="http://schemas.microsoft.com/office/word/2018/wordml/cex" xmlns:w16cid="http://schemas.microsoft.com/office/word/2016/wordml/cid" xmlns:w16="http://schemas.microsoft.com/office/word/2018/wordml" xmlns:w16sdtdh="http://schemas.microsoft.com/office/word/2020/wordml/sdtdatahash" xmlns:w16se="http://schemas.microsoft.com/office/word/2015/wordml/symex" xmlns:wpg="http://schemas.microsoft.com/office/word/2010/wordprocessingGroup" xmlns:wpi="http://schemas.microsoft.com/office/word/2010/wordprocessingInk" xmlns:wne="http://schemas.microsoft.com/office/word/2006/wordml" xmlns:wps="http://schemas.microsoft.com/office/word/2010/wordprocessingShape" mc:Ignorable="w14 w15 w16se w16cid w16 w16cex w16sdtdh wp14">
+<w:numbering xmlns:wpc="http://schemas.microsoft.com/office/word/2010/wordprocessingCanvas" xmlns:cx="http://schemas.microsoft.com/office/drawing/2014/chartex" xmlns:cx1="http://schemas.microsoft.com/office/drawing/2015/9/8/chartex" xmlns:cx2="http://schemas.microsoft.com/office/drawing/2015/10/21/chartex" xmlns:cx3="http://schemas.microsoft.com/office/drawing/2016/5/9/chartex" xmlns:cx4="http://schemas.microsoft.com/office/drawing/2016/5/10/chartex" xmlns:cx5="http://schemas.microsoft.com/office/drawing/2016/5/11/chartex" xmlns:cx6="http://schemas.microsoft.com/office/drawing/2016/5/12/chartex" xmlns:cx7="http://schemas.microsoft.com/office/drawing/2016/5/13/chartex" xmlns:cx8="http://schemas.microsoft.com/office/drawing/2016/5/14/chartex" xmlns:mc="http://schemas.openxmlformats.org/markup-compatibility/2006" xmlns:aink="http://schemas.microsoft.com/office/drawing/2016/ink" xmlns:am3d="http://schemas.microsoft.com/office/drawing/2017/model3d" xmlns:o="urn:schemas-microsoft-com:office:office" xmlns:oel="http://schemas.microsoft.com/office/2019/extlst" xmlns:r="http://schemas.openxmlformats.org/officeDocument/2006/relationships" xmlns:m="http://schemas.openxmlformats.org/officeDocument/2006/math" xmlns:v="urn:schemas-microsoft-com:vml" xmlns:wp14="http://schemas.microsoft.com/office/word/2010/wordprocessingDrawing" xmlns:wp="http://schemas.openxmlformats.org/drawingml/2006/wordprocessingDrawing" xmlns:w10="urn:schemas-microsoft-com:office:word" xmlns:w="http://schemas.openxmlformats.org/wordprocessingml/2006/main" xmlns:w14="http://schemas.microsoft.com/office/word/2010/wordml" xmlns:w15="http://schemas.microsoft.com/office/word/2012/wordml" xmlns:w16cex="http://schemas.microsoft.com/office/word/2018/wordml/cex" xmlns:w16cid="http://schemas.microsoft.com/office/word/2016/wordml/cid" xmlns:w16="http://schemas.microsoft.com/office/word/2018/wordml" xmlns:w16du="http://schemas.microsoft.com/office/word/2023/wordml/word16du" xmlns:w16sdtdh="http://schemas.microsoft.com/office/word/2020/wordml/sdtdatahash" xmlns:w16se="http://schemas.microsoft.com/office/word/2015/wordml/symex" xmlns:wpg="http://schemas.microsoft.com/office/word/2010/wordprocessingGroup" xmlns:wpi="http://schemas.microsoft.com/office/word/2010/wordprocessingInk" xmlns:wne="http://schemas.microsoft.com/office/word/2006/wordml" xmlns:wps="http://schemas.microsoft.com/office/word/2010/wordprocessingShape" mc:Ignorable="w14 w15 w16se w16cid w16 w16cex w16sdtdh w16du wp14">
   <w:abstractNum w:abstractNumId="0" w15:restartNumberingAfterBreak="0">
     <w:nsid w:val="03A5029E"/>
     <w:multiLevelType w:val="hybridMultilevel"/>
@@ -12040,7 +12150,7 @@
 </file>
 
 <file path=word/people.xml><?xml version="1.0" encoding="utf-8"?>
-<w15:people xmlns:wpc="http://schemas.microsoft.com/office/word/2010/wordprocessingCanvas" xmlns:cx="http://schemas.microsoft.com/office/drawing/2014/chartex" xmlns:cx1="http://schemas.microsoft.com/office/drawing/2015/9/8/chartex" xmlns:cx2="http://schemas.microsoft.com/office/drawing/2015/10/21/chartex" xmlns:cx3="http://schemas.microsoft.com/office/drawing/2016/5/9/chartex" xmlns:cx4="http://schemas.microsoft.com/office/drawing/2016/5/10/chartex" xmlns:cx5="http://schemas.microsoft.com/office/drawing/2016/5/11/chartex" xmlns:cx6="http://schemas.microsoft.com/office/drawing/2016/5/12/chartex" xmlns:cx7="http://schemas.microsoft.com/office/drawing/2016/5/13/chartex" xmlns:cx8="http://schemas.microsoft.com/office/drawing/2016/5/14/chartex" xmlns:mc="http://schemas.openxmlformats.org/markup-compatibility/2006" xmlns:aink="http://schemas.microsoft.com/office/drawing/2016/ink" xmlns:am3d="http://schemas.microsoft.com/office/drawing/2017/model3d" xmlns:o="urn:schemas-microsoft-com:office:office" xmlns:oel="http://schemas.microsoft.com/office/2019/extlst" xmlns:r="http://schemas.openxmlformats.org/officeDocument/2006/relationships" xmlns:m="http://schemas.openxmlformats.org/officeDocument/2006/math" xmlns:v="urn:schemas-microsoft-com:vml" xmlns:wp14="http://schemas.microsoft.com/office/word/2010/wordprocessingDrawing" xmlns:wp="http://schemas.openxmlformats.org/drawingml/2006/wordprocessingDrawing" xmlns:w10="urn:schemas-microsoft-com:office:word" xmlns:w="http://schemas.openxmlformats.org/wordprocessingml/2006/main" xmlns:w14="http://schemas.microsoft.com/office/word/2010/wordml" xmlns:w15="http://schemas.microsoft.com/office/word/2012/wordml" xmlns:w16cex="http://schemas.microsoft.com/office/word/2018/wordml/cex" xmlns:w16cid="http://schemas.microsoft.com/office/word/2016/wordml/cid" xmlns:w16="http://schemas.microsoft.com/office/word/2018/wordml" xmlns:w16sdtdh="http://schemas.microsoft.com/office/word/2020/wordml/sdtdatahash" xmlns:w16se="http://schemas.microsoft.com/office/word/2015/wordml/symex" xmlns:wpg="http://schemas.microsoft.com/office/word/2010/wordprocessingGroup" xmlns:wpi="http://schemas.microsoft.com/office/word/2010/wordprocessingInk" xmlns:wne="http://schemas.microsoft.com/office/word/2006/wordml" xmlns:wps="http://schemas.microsoft.com/office/word/2010/wordprocessingShape" mc:Ignorable="w14 w15 w16se w16cid w16 w16cex w16sdtdh wp14">
+<w15:people xmlns:wpc="http://schemas.microsoft.com/office/word/2010/wordprocessingCanvas" xmlns:cx="http://schemas.microsoft.com/office/drawing/2014/chartex" xmlns:cx1="http://schemas.microsoft.com/office/drawing/2015/9/8/chartex" xmlns:cx2="http://schemas.microsoft.com/office/drawing/2015/10/21/chartex" xmlns:cx3="http://schemas.microsoft.com/office/drawing/2016/5/9/chartex" xmlns:cx4="http://schemas.microsoft.com/office/drawing/2016/5/10/chartex" xmlns:cx5="http://schemas.microsoft.com/office/drawing/2016/5/11/chartex" xmlns:cx6="http://schemas.microsoft.com/office/drawing/2016/5/12/chartex" xmlns:cx7="http://schemas.microsoft.com/office/drawing/2016/5/13/chartex" xmlns:cx8="http://schemas.microsoft.com/office/drawing/2016/5/14/chartex" xmlns:mc="http://schemas.openxmlformats.org/markup-compatibility/2006" xmlns:aink="http://schemas.microsoft.com/office/drawing/2016/ink" xmlns:am3d="http://schemas.microsoft.com/office/drawing/2017/model3d" xmlns:o="urn:schemas-microsoft-com:office:office" xmlns:oel="http://schemas.microsoft.com/office/2019/extlst" xmlns:r="http://schemas.openxmlformats.org/officeDocument/2006/relationships" xmlns:m="http://schemas.openxmlformats.org/officeDocument/2006/math" xmlns:v="urn:schemas-microsoft-com:vml" xmlns:wp14="http://schemas.microsoft.com/office/word/2010/wordprocessingDrawing" xmlns:wp="http://schemas.openxmlformats.org/drawingml/2006/wordprocessingDrawing" xmlns:w10="urn:schemas-microsoft-com:office:word" xmlns:w="http://schemas.openxmlformats.org/wordprocessingml/2006/main" xmlns:w14="http://schemas.microsoft.com/office/word/2010/wordml" xmlns:w15="http://schemas.microsoft.com/office/word/2012/wordml" xmlns:w16cex="http://schemas.microsoft.com/office/word/2018/wordml/cex" xmlns:w16cid="http://schemas.microsoft.com/office/word/2016/wordml/cid" xmlns:w16="http://schemas.microsoft.com/office/word/2018/wordml" xmlns:w16du="http://schemas.microsoft.com/office/word/2023/wordml/word16du" xmlns:w16sdtdh="http://schemas.microsoft.com/office/word/2020/wordml/sdtdatahash" xmlns:w16se="http://schemas.microsoft.com/office/word/2015/wordml/symex" xmlns:wpg="http://schemas.microsoft.com/office/word/2010/wordprocessingGroup" xmlns:wpi="http://schemas.microsoft.com/office/word/2010/wordprocessingInk" xmlns:wne="http://schemas.microsoft.com/office/word/2006/wordml" xmlns:wps="http://schemas.microsoft.com/office/word/2010/wordprocessingShape" mc:Ignorable="w14 w15 w16se w16cid w16 w16cex w16sdtdh w16du wp14">
   <w15:person w15:author="Philip, Benjamin">
     <w15:presenceInfo w15:providerId="AD" w15:userId="S::bphilip@wustl.edu::6c72aacd-a97a-4f7c-87d1-af1c78f34000"/>
   </w15:person>
@@ -12048,7 +12158,7 @@
 </file>
 
 <file path=word/styles.xml><?xml version="1.0" encoding="utf-8"?>
-<w:styles xmlns:mc="http://schemas.openxmlformats.org/markup-compatibility/2006" xmlns:r="http://schemas.openxmlformats.org/officeDocument/2006/relationships" xmlns:w="http://schemas.openxmlformats.org/wordprocessingml/2006/main" xmlns:w14="http://schemas.microsoft.com/office/word/2010/wordml" xmlns:w15="http://schemas.microsoft.com/office/word/2012/wordml" xmlns:w16cex="http://schemas.microsoft.com/office/word/2018/wordml/cex" xmlns:w16cid="http://schemas.microsoft.com/office/word/2016/wordml/cid" xmlns:w16="http://schemas.microsoft.com/office/word/2018/wordml" xmlns:w16sdtdh="http://schemas.microsoft.com/office/word/2020/wordml/sdtdatahash" xmlns:w16se="http://schemas.microsoft.com/office/word/2015/wordml/symex" mc:Ignorable="w14 w15 w16se w16cid w16 w16cex w16sdtdh">
+<w:styles xmlns:mc="http://schemas.openxmlformats.org/markup-compatibility/2006" xmlns:r="http://schemas.openxmlformats.org/officeDocument/2006/relationships" xmlns:w="http://schemas.openxmlformats.org/wordprocessingml/2006/main" xmlns:w14="http://schemas.microsoft.com/office/word/2010/wordml" xmlns:w15="http://schemas.microsoft.com/office/word/2012/wordml" xmlns:w16cex="http://schemas.microsoft.com/office/word/2018/wordml/cex" xmlns:w16cid="http://schemas.microsoft.com/office/word/2016/wordml/cid" xmlns:w16="http://schemas.microsoft.com/office/word/2018/wordml" xmlns:w16du="http://schemas.microsoft.com/office/word/2023/wordml/word16du" xmlns:w16sdtdh="http://schemas.microsoft.com/office/word/2020/wordml/sdtdatahash" xmlns:w16se="http://schemas.microsoft.com/office/word/2015/wordml/symex" mc:Ignorable="w14 w15 w16se w16cid w16 w16cex w16sdtdh w16du">
   <w:docDefaults>
     <w:rPrDefault>
       <w:rPr>

</xml_diff>